<commit_message>
Gjort en liten kommentar
</commit_message>
<xml_diff>
--- a/Projekt Beskrivningar/Reports/Projektrapport.docx
+++ b/Projekt Beskrivningar/Reports/Projektrapport.docx
@@ -1,6 +1,6 @@
 
 <file path=word/document.xml><?xml version="1.0" encoding="utf-8"?>
-<w:document xmlns:wpc="http://schemas.microsoft.com/office/word/2010/wordprocessingCanvas" xmlns:cx="http://schemas.microsoft.com/office/drawing/2014/chartex" xmlns:cx1="http://schemas.microsoft.com/office/drawing/2015/9/8/chartex" xmlns:cx2="http://schemas.microsoft.com/office/drawing/2015/10/21/chartex" xmlns:cx3="http://schemas.microsoft.com/office/drawing/2016/5/9/chartex" xmlns:cx4="http://schemas.microsoft.com/office/drawing/2016/5/10/chartex" xmlns:cx5="http://schemas.microsoft.com/office/drawing/2016/5/11/chartex" xmlns:cx6="http://schemas.microsoft.com/office/drawing/2016/5/12/chartex" xmlns:cx7="http://schemas.microsoft.com/office/drawing/2016/5/13/chartex" xmlns:cx8="http://schemas.microsoft.com/office/drawing/2016/5/14/chartex" xmlns:mc="http://schemas.openxmlformats.org/markup-compatibility/2006" xmlns:aink="http://schemas.microsoft.com/office/drawing/2016/ink" xmlns:am3d="http://schemas.microsoft.com/office/drawing/2017/model3d" xmlns:o="urn:schemas-microsoft-com:office:office" xmlns:oel="http://schemas.microsoft.com/office/2019/extlst" xmlns:r="http://schemas.openxmlformats.org/officeDocument/2006/relationships" xmlns:m="http://schemas.openxmlformats.org/officeDocument/2006/math" xmlns:v="urn:schemas-microsoft-com:vml" xmlns:wp14="http://schemas.microsoft.com/office/word/2010/wordprocessingDrawing" xmlns:wp="http://schemas.openxmlformats.org/drawingml/2006/wordprocessingDrawing" xmlns:w10="urn:schemas-microsoft-com:office:word" xmlns:w="http://schemas.openxmlformats.org/wordprocessingml/2006/main" xmlns:w14="http://schemas.microsoft.com/office/word/2010/wordml" xmlns:w15="http://schemas.microsoft.com/office/word/2012/wordml" xmlns:w16cex="http://schemas.microsoft.com/office/word/2018/wordml/cex" xmlns:w16cid="http://schemas.microsoft.com/office/word/2016/wordml/cid" xmlns:w16="http://schemas.microsoft.com/office/word/2018/wordml" xmlns:w16sdtdh="http://schemas.microsoft.com/office/word/2020/wordml/sdtdatahash" xmlns:w16se="http://schemas.microsoft.com/office/word/2015/wordml/symex" xmlns:wpg="http://schemas.microsoft.com/office/word/2010/wordprocessingGroup" xmlns:wpi="http://schemas.microsoft.com/office/word/2010/wordprocessingInk" xmlns:wne="http://schemas.microsoft.com/office/word/2006/wordml" xmlns:wps="http://schemas.microsoft.com/office/word/2010/wordprocessingShape" mc:Ignorable="w14 w15 w16se w16cid w16 w16cex w16sdtdh wp14">
+<w:document xmlns:wpc="http://schemas.microsoft.com/office/word/2010/wordprocessingCanvas" xmlns:cx="http://schemas.microsoft.com/office/drawing/2014/chartex" xmlns:cx1="http://schemas.microsoft.com/office/drawing/2015/9/8/chartex" xmlns:cx2="http://schemas.microsoft.com/office/drawing/2015/10/21/chartex" xmlns:cx3="http://schemas.microsoft.com/office/drawing/2016/5/9/chartex" xmlns:cx4="http://schemas.microsoft.com/office/drawing/2016/5/10/chartex" xmlns:cx5="http://schemas.microsoft.com/office/drawing/2016/5/11/chartex" xmlns:cx6="http://schemas.microsoft.com/office/drawing/2016/5/12/chartex" xmlns:cx7="http://schemas.microsoft.com/office/drawing/2016/5/13/chartex" xmlns:cx8="http://schemas.microsoft.com/office/drawing/2016/5/14/chartex" xmlns:mc="http://schemas.openxmlformats.org/markup-compatibility/2006" xmlns:aink="http://schemas.microsoft.com/office/drawing/2016/ink" xmlns:am3d="http://schemas.microsoft.com/office/drawing/2017/model3d" xmlns:o="urn:schemas-microsoft-com:office:office" xmlns:r="http://schemas.openxmlformats.org/officeDocument/2006/relationships" xmlns:m="http://schemas.openxmlformats.org/officeDocument/2006/math" xmlns:v="urn:schemas-microsoft-com:vml" xmlns:wp14="http://schemas.microsoft.com/office/word/2010/wordprocessingDrawing" xmlns:wp="http://schemas.openxmlformats.org/drawingml/2006/wordprocessingDrawing" xmlns:w10="urn:schemas-microsoft-com:office:word" xmlns:w="http://schemas.openxmlformats.org/wordprocessingml/2006/main" xmlns:w14="http://schemas.microsoft.com/office/word/2010/wordml" xmlns:w15="http://schemas.microsoft.com/office/word/2012/wordml" xmlns:w16cid="http://schemas.microsoft.com/office/word/2016/wordml/cid" xmlns:w16se="http://schemas.microsoft.com/office/word/2015/wordml/symex" xmlns:wpg="http://schemas.microsoft.com/office/word/2010/wordprocessingGroup" xmlns:wpi="http://schemas.microsoft.com/office/word/2010/wordprocessingInk" xmlns:wne="http://schemas.microsoft.com/office/word/2006/wordml" xmlns:wps="http://schemas.microsoft.com/office/word/2010/wordprocessingShape" mc:Ignorable="w14 w15 w16se w16cid wp14">
   <w:body>
     <w:p>
       <w:pPr>
@@ -131,10 +131,11 @@
         <w:dataBinding w:prefixMappings="xmlns:ns0='http://purl.org/dc/elements/1.1/' xmlns:ns1='http://schemas.openxmlformats.org/package/2006/metadata/core-properties' " w:xpath="/ns1:coreProperties[1]/ns0:title[1]" w:storeItemID="{6C3C8BC8-F283-45AE-878A-BAB7291924A1}"/>
         <w:text/>
       </w:sdtPr>
+      <w:sdtEndPr/>
       <w:sdtContent>
         <w:p>
           <w:pPr>
-            <w:pStyle w:val="Title"/>
+            <w:pStyle w:val="Rubrik"/>
           </w:pPr>
           <w:r>
             <w:t>Projektrapport</w:t>
@@ -153,10 +154,11 @@
         <w:dataBinding w:prefixMappings="xmlns:ns0='http://purl.org/dc/elements/1.1/' xmlns:ns1='http://schemas.openxmlformats.org/package/2006/metadata/core-properties' " w:xpath="/ns1:coreProperties[1]/ns0:subject[1]" w:storeItemID="{6C3C8BC8-F283-45AE-878A-BAB7291924A1}"/>
         <w:text/>
       </w:sdtPr>
+      <w:sdtEndPr/>
       <w:sdtContent>
         <w:p>
           <w:pPr>
-            <w:pStyle w:val="Subtitle"/>
+            <w:pStyle w:val="Underrubrik"/>
           </w:pPr>
           <w:r>
             <w:t>träningsdagbok</w:t>
@@ -179,6 +181,7 @@
           <w:dataBinding w:prefixMappings="xmlns:ns0='http://purl.org/dc/elements/1.1/' xmlns:ns1='http://schemas.openxmlformats.org/package/2006/metadata/core-properties' " w:xpath="/ns1:coreProperties[1]/ns0:creator[1]" w:storeItemID="{6C3C8BC8-F283-45AE-878A-BAB7291924A1}"/>
           <w:text/>
         </w:sdtPr>
+        <w:sdtEndPr/>
         <w:sdtContent>
           <w:r>
             <w:t>Daniel</w:t>
@@ -231,6 +234,7 @@
             <w:calendar w:val="gregorian"/>
           </w:date>
         </w:sdtPr>
+        <w:sdtEndPr/>
         <w:sdtContent>
           <w:r>
             <w:t>0</w:t>
@@ -262,6 +266,7 @@
           <w:dataBinding w:prefixMappings="xmlns:ns0='http://schemas.openxmlformats.org/officeDocument/2006/extended-properties' " w:xpath="/ns0:Properties[1]/ns0:Company[1]" w:storeItemID="{6668398D-A668-4E3E-A5EB-62B293D839F1}"/>
           <w:text/>
         </w:sdtPr>
+        <w:sdtEndPr/>
         <w:sdtContent>
           <w:r>
             <w:rPr>
@@ -310,7 +315,7 @@
       <w:sdtContent>
         <w:p>
           <w:pPr>
-            <w:pStyle w:val="TOCHeading"/>
+            <w:pStyle w:val="Innehllsfrteckningsrubrik"/>
           </w:pPr>
           <w:r>
             <w:t>Innehåll</w:t>
@@ -318,7 +323,7 @@
         </w:p>
         <w:p>
           <w:pPr>
-            <w:pStyle w:val="TOC1"/>
+            <w:pStyle w:val="Innehll1"/>
             <w:tabs>
               <w:tab w:val="right" w:leader="dot" w:pos="8296"/>
             </w:tabs>
@@ -340,7 +345,7 @@
           <w:hyperlink w:anchor="_Toc126582804" w:history="1">
             <w:r>
               <w:rPr>
-                <w:rStyle w:val="Hyperlink"/>
+                <w:rStyle w:val="Hyperlnk"/>
                 <w:noProof/>
               </w:rPr>
               <w:t>Projektbeskrivning</w:t>
@@ -397,7 +402,7 @@
         </w:p>
         <w:p>
           <w:pPr>
-            <w:pStyle w:val="TOC2"/>
+            <w:pStyle w:val="Innehll2"/>
             <w:tabs>
               <w:tab w:val="right" w:leader="dot" w:pos="8296"/>
             </w:tabs>
@@ -410,7 +415,7 @@
           <w:hyperlink w:anchor="_Toc126582805" w:history="1">
             <w:r>
               <w:rPr>
-                <w:rStyle w:val="Hyperlink"/>
+                <w:rStyle w:val="Hyperlnk"/>
                 <w:noProof/>
               </w:rPr>
               <w:t>Bakgrund och problemformulering</w:t>
@@ -467,7 +472,7 @@
         </w:p>
         <w:p>
           <w:pPr>
-            <w:pStyle w:val="TOC2"/>
+            <w:pStyle w:val="Innehll2"/>
             <w:tabs>
               <w:tab w:val="right" w:leader="dot" w:pos="8296"/>
             </w:tabs>
@@ -480,7 +485,7 @@
           <w:hyperlink w:anchor="_Toc126582806" w:history="1">
             <w:r>
               <w:rPr>
-                <w:rStyle w:val="Hyperlink"/>
+                <w:rStyle w:val="Hyperlnk"/>
                 <w:noProof/>
               </w:rPr>
               <w:t>Tidsredovisning</w:t>
@@ -537,7 +542,7 @@
         </w:p>
         <w:p>
           <w:pPr>
-            <w:pStyle w:val="TOC1"/>
+            <w:pStyle w:val="Innehll1"/>
             <w:tabs>
               <w:tab w:val="right" w:leader="dot" w:pos="8296"/>
             </w:tabs>
@@ -550,7 +555,7 @@
           <w:hyperlink w:anchor="_Toc126582807" w:history="1">
             <w:r>
               <w:rPr>
-                <w:rStyle w:val="Hyperlink"/>
+                <w:rStyle w:val="Hyperlnk"/>
                 <w:noProof/>
               </w:rPr>
               <w:t>Testning</w:t>
@@ -607,7 +612,7 @@
         </w:p>
         <w:p>
           <w:pPr>
-            <w:pStyle w:val="TOC1"/>
+            <w:pStyle w:val="Innehll1"/>
             <w:tabs>
               <w:tab w:val="right" w:leader="dot" w:pos="8296"/>
             </w:tabs>
@@ -620,7 +625,7 @@
           <w:hyperlink w:anchor="_Toc126582808" w:history="1">
             <w:r>
               <w:rPr>
-                <w:rStyle w:val="Hyperlink"/>
+                <w:rStyle w:val="Hyperlnk"/>
                 <w:noProof/>
               </w:rPr>
               <w:t>Gränssnittet</w:t>
@@ -677,7 +682,7 @@
         </w:p>
         <w:p>
           <w:pPr>
-            <w:pStyle w:val="TOC2"/>
+            <w:pStyle w:val="Innehll2"/>
             <w:tabs>
               <w:tab w:val="right" w:leader="dot" w:pos="8296"/>
             </w:tabs>
@@ -690,7 +695,7 @@
           <w:hyperlink w:anchor="_Toc126582809" w:history="1">
             <w:r>
               <w:rPr>
-                <w:rStyle w:val="Hyperlink"/>
+                <w:rStyle w:val="Hyperlnk"/>
                 <w:noProof/>
               </w:rPr>
               <w:t>Bilder</w:t>
@@ -747,7 +752,7 @@
         </w:p>
         <w:p>
           <w:pPr>
-            <w:pStyle w:val="TOC2"/>
+            <w:pStyle w:val="Innehll2"/>
             <w:tabs>
               <w:tab w:val="right" w:leader="dot" w:pos="8296"/>
             </w:tabs>
@@ -760,7 +765,7 @@
           <w:hyperlink w:anchor="_Toc126582810" w:history="1">
             <w:r>
               <w:rPr>
-                <w:rStyle w:val="Hyperlink"/>
+                <w:rStyle w:val="Hyperlnk"/>
                 <w:noProof/>
               </w:rPr>
               <w:t>Navigering</w:t>
@@ -817,7 +822,7 @@
         </w:p>
         <w:p>
           <w:pPr>
-            <w:pStyle w:val="TOC1"/>
+            <w:pStyle w:val="Innehll1"/>
             <w:tabs>
               <w:tab w:val="right" w:leader="dot" w:pos="8296"/>
             </w:tabs>
@@ -830,7 +835,7 @@
           <w:hyperlink w:anchor="_Toc126582811" w:history="1">
             <w:r>
               <w:rPr>
-                <w:rStyle w:val="Hyperlink"/>
+                <w:rStyle w:val="Hyperlnk"/>
                 <w:noProof/>
               </w:rPr>
               <w:t>Information</w:t>
@@ -887,7 +892,7 @@
         </w:p>
         <w:p>
           <w:pPr>
-            <w:pStyle w:val="TOC2"/>
+            <w:pStyle w:val="Innehll2"/>
             <w:tabs>
               <w:tab w:val="right" w:leader="dot" w:pos="8296"/>
             </w:tabs>
@@ -900,7 +905,7 @@
           <w:hyperlink w:anchor="_Toc126582812" w:history="1">
             <w:r>
               <w:rPr>
-                <w:rStyle w:val="Hyperlink"/>
+                <w:rStyle w:val="Hyperlnk"/>
                 <w:noProof/>
               </w:rPr>
               <w:t>Databas</w:t>
@@ -957,7 +962,7 @@
         </w:p>
         <w:p>
           <w:pPr>
-            <w:pStyle w:val="TOC2"/>
+            <w:pStyle w:val="Innehll2"/>
             <w:tabs>
               <w:tab w:val="right" w:leader="dot" w:pos="8296"/>
             </w:tabs>
@@ -970,7 +975,7 @@
           <w:hyperlink w:anchor="_Toc126582813" w:history="1">
             <w:r>
               <w:rPr>
-                <w:rStyle w:val="Hyperlink"/>
+                <w:rStyle w:val="Hyperlnk"/>
                 <w:noProof/>
               </w:rPr>
               <w:t>Tabellbeskrivningar</w:t>
@@ -1027,7 +1032,7 @@
         </w:p>
         <w:p>
           <w:pPr>
-            <w:pStyle w:val="TOC1"/>
+            <w:pStyle w:val="Innehll1"/>
             <w:tabs>
               <w:tab w:val="right" w:leader="dot" w:pos="8296"/>
             </w:tabs>
@@ -1040,7 +1045,7 @@
           <w:hyperlink w:anchor="_Toc126582814" w:history="1">
             <w:r>
               <w:rPr>
-                <w:rStyle w:val="Hyperlink"/>
+                <w:rStyle w:val="Hyperlnk"/>
                 <w:noProof/>
               </w:rPr>
               <w:t>Säkerhet</w:t>
@@ -1097,7 +1102,7 @@
         </w:p>
         <w:p>
           <w:pPr>
-            <w:pStyle w:val="TOC2"/>
+            <w:pStyle w:val="Innehll2"/>
             <w:tabs>
               <w:tab w:val="right" w:leader="dot" w:pos="8296"/>
             </w:tabs>
@@ -1110,7 +1115,7 @@
           <w:hyperlink w:anchor="_Toc126582815" w:history="1">
             <w:r>
               <w:rPr>
-                <w:rStyle w:val="Hyperlink"/>
+                <w:rStyle w:val="Hyperlnk"/>
                 <w:noProof/>
               </w:rPr>
               <w:t>Kodredundans</w:t>
@@ -1167,7 +1172,7 @@
         </w:p>
         <w:p>
           <w:pPr>
-            <w:pStyle w:val="TOC2"/>
+            <w:pStyle w:val="Innehll2"/>
             <w:tabs>
               <w:tab w:val="right" w:leader="dot" w:pos="8296"/>
             </w:tabs>
@@ -1180,7 +1185,7 @@
           <w:hyperlink w:anchor="_Toc126582816" w:history="1">
             <w:r>
               <w:rPr>
-                <w:rStyle w:val="Hyperlink"/>
+                <w:rStyle w:val="Hyperlnk"/>
                 <w:noProof/>
               </w:rPr>
               <w:t>Reflektion</w:t>
@@ -1261,7 +1266,7 @@
     </w:p>
     <w:p>
       <w:pPr>
-        <w:pStyle w:val="Heading1"/>
+        <w:pStyle w:val="Rubrik1"/>
       </w:pPr>
       <w:bookmarkStart w:id="0" w:name="_Toc126582804"/>
       <w:r>
@@ -1272,7 +1277,7 @@
     </w:p>
     <w:p>
       <w:pPr>
-        <w:pStyle w:val="Heading2"/>
+        <w:pStyle w:val="Rubrik2"/>
       </w:pPr>
       <w:bookmarkStart w:id="1" w:name="_Toc126582805"/>
       <w:r>
@@ -1292,7 +1297,7 @@
     </w:p>
     <w:p>
       <w:pPr>
-        <w:pStyle w:val="Heading2"/>
+        <w:pStyle w:val="Rubrik2"/>
       </w:pPr>
       <w:bookmarkStart w:id="2" w:name="_Toc126582806"/>
       <w:r>
@@ -1384,17 +1389,17 @@
     </w:p>
     <w:p>
       <w:pPr>
-        <w:pStyle w:val="Heading1"/>
-      </w:pPr>
-    </w:p>
-    <w:p>
-      <w:pPr>
-        <w:pStyle w:val="Heading1"/>
-      </w:pPr>
-    </w:p>
-    <w:p>
-      <w:pPr>
-        <w:pStyle w:val="Heading1"/>
+        <w:pStyle w:val="Rubrik1"/>
+      </w:pPr>
+    </w:p>
+    <w:p>
+      <w:pPr>
+        <w:pStyle w:val="Rubrik1"/>
+      </w:pPr>
+    </w:p>
+    <w:p>
+      <w:pPr>
+        <w:pStyle w:val="Rubrik1"/>
       </w:pPr>
       <w:bookmarkStart w:id="3" w:name="_Toc126582807"/>
       <w:r>
@@ -1446,7 +1451,7 @@
     </w:p>
     <w:p>
       <w:pPr>
-        <w:pStyle w:val="Heading1"/>
+        <w:pStyle w:val="Rubrik1"/>
       </w:pPr>
       <w:bookmarkStart w:id="4" w:name="_Toc126582808"/>
       <w:r>
@@ -1456,7 +1461,7 @@
     </w:p>
     <w:p>
       <w:pPr>
-        <w:pStyle w:val="Heading2"/>
+        <w:pStyle w:val="Rubrik2"/>
       </w:pPr>
       <w:bookmarkStart w:id="5" w:name="_Toc126582809"/>
       <w:r>
@@ -1762,7 +1767,7 @@
     <w:p/>
     <w:p>
       <w:pPr>
-        <w:pStyle w:val="Heading2"/>
+        <w:pStyle w:val="Rubrik2"/>
       </w:pPr>
       <w:bookmarkStart w:id="6" w:name="_Toc126582810"/>
       <w:r>
@@ -2094,7 +2099,7 @@
     </w:p>
     <w:p>
       <w:pPr>
-        <w:pStyle w:val="Heading1"/>
+        <w:pStyle w:val="Rubrik1"/>
       </w:pPr>
       <w:bookmarkStart w:id="7" w:name="_Toc126582811"/>
       <w:r>
@@ -2104,7 +2109,7 @@
     </w:p>
     <w:p>
       <w:pPr>
-        <w:pStyle w:val="Heading2"/>
+        <w:pStyle w:val="Rubrik2"/>
       </w:pPr>
       <w:bookmarkStart w:id="8" w:name="_Toc126582812"/>
       <w:r>
@@ -2208,17 +2213,17 @@
     <w:p/>
     <w:p>
       <w:pPr>
-        <w:pStyle w:val="Heading2"/>
-      </w:pPr>
-    </w:p>
-    <w:p>
-      <w:pPr>
-        <w:pStyle w:val="Heading2"/>
-      </w:pPr>
-    </w:p>
-    <w:p>
-      <w:pPr>
-        <w:pStyle w:val="Heading2"/>
+        <w:pStyle w:val="Rubrik2"/>
+      </w:pPr>
+    </w:p>
+    <w:p>
+      <w:pPr>
+        <w:pStyle w:val="Rubrik2"/>
+      </w:pPr>
+    </w:p>
+    <w:p>
+      <w:pPr>
+        <w:pStyle w:val="Rubrik2"/>
       </w:pPr>
       <w:bookmarkStart w:id="9" w:name="_Toc126582813"/>
       <w:r>
@@ -2397,7 +2402,7 @@
     </w:p>
     <w:p>
       <w:pPr>
-        <w:pStyle w:val="Heading1"/>
+        <w:pStyle w:val="Rubrik1"/>
       </w:pPr>
       <w:bookmarkStart w:id="10" w:name="_Toc126582814"/>
       <w:r>
@@ -2407,7 +2412,7 @@
     </w:p>
     <w:p>
       <w:pPr>
-        <w:pStyle w:val="Heading2"/>
+        <w:pStyle w:val="Rubrik2"/>
       </w:pPr>
       <w:bookmarkStart w:id="11" w:name="_Toc126582815"/>
       <w:r>
@@ -2497,7 +2502,7 @@
     </w:p>
     <w:p>
       <w:pPr>
-        <w:pStyle w:val="Heading2"/>
+        <w:pStyle w:val="Rubrik2"/>
       </w:pPr>
       <w:bookmarkStart w:id="12" w:name="_Toc126582816"/>
       <w:r>
@@ -2810,13 +2815,59 @@
         <w:rPr>
           <w:lang w:val="sv-SE"/>
         </w:rPr>
-        <w:t>villket ibland gör vissa saker förvirande</w:t>
-      </w:r>
-      <w:r>
-        <w:rPr>
-          <w:lang w:val="sv-SE"/>
-        </w:rPr>
-        <w:t>. Detta är en dålig vana och som jag skall försöka undvika i kommande projekt.</w:t>
+        <w:t xml:space="preserve">villket ibland gör vissa saker </w:t>
+      </w:r>
+      <w:proofErr w:type="spellStart"/>
+      <w:r>
+        <w:rPr>
+          <w:lang w:val="sv-SE"/>
+        </w:rPr>
+        <w:t>förvirande</w:t>
+      </w:r>
+      <w:r>
+        <w:rPr>
+          <w:lang w:val="sv-SE"/>
+        </w:rPr>
+        <w:t>.</w:t>
+      </w:r>
+      <w:del w:id="13" w:author="Kjell Hansen" w:date="2023-02-07T13:42:00Z">
+        <w:r>
+          <w:rPr>
+            <w:lang w:val="sv-SE"/>
+          </w:rPr>
+          <w:delText xml:space="preserve"> Detta är en dålig vana och som jag skall försöka undvika i kommande projekt</w:delText>
+        </w:r>
+      </w:del>
+      <w:ins w:id="14" w:author="Kjell Hansen" w:date="2023-02-07T13:42:00Z">
+        <w:r>
+          <w:rPr>
+            <w:lang w:val="sv-SE"/>
+          </w:rPr>
+          <w:t>Detta</w:t>
+        </w:r>
+        <w:proofErr w:type="spellEnd"/>
+        <w:r>
+          <w:rPr>
+            <w:lang w:val="sv-SE"/>
+          </w:rPr>
+          <w:t xml:space="preserve"> är något jag kommer att tänka på när jag jobbar på </w:t>
+        </w:r>
+      </w:ins>
+      <w:ins w:id="15" w:author="Kjell Hansen" w:date="2023-02-07T13:43:00Z">
+        <w:r>
+          <w:rPr>
+            <w:lang w:val="sv-SE"/>
+          </w:rPr>
+          <w:t>andra projekt framöver</w:t>
+        </w:r>
+      </w:ins>
+      <w:bookmarkStart w:id="16" w:name="_GoBack"/>
+      <w:bookmarkEnd w:id="16"/>
+      <w:r>
+        <w:rPr>
+          <w:lang w:val="sv-SE"/>
+        </w:rPr>
+        <w:t>.</w:t>
       </w:r>
     </w:p>
     <w:p>
@@ -2840,7 +2891,7 @@
 </file>
 
 <file path=word/endnotes.xml><?xml version="1.0" encoding="utf-8"?>
-<w:endnotes xmlns:wpc="http://schemas.microsoft.com/office/word/2010/wordprocessingCanvas" xmlns:cx="http://schemas.microsoft.com/office/drawing/2014/chartex" xmlns:cx1="http://schemas.microsoft.com/office/drawing/2015/9/8/chartex" xmlns:cx2="http://schemas.microsoft.com/office/drawing/2015/10/21/chartex" xmlns:cx3="http://schemas.microsoft.com/office/drawing/2016/5/9/chartex" xmlns:cx4="http://schemas.microsoft.com/office/drawing/2016/5/10/chartex" xmlns:cx5="http://schemas.microsoft.com/office/drawing/2016/5/11/chartex" xmlns:cx6="http://schemas.microsoft.com/office/drawing/2016/5/12/chartex" xmlns:cx7="http://schemas.microsoft.com/office/drawing/2016/5/13/chartex" xmlns:cx8="http://schemas.microsoft.com/office/drawing/2016/5/14/chartex" xmlns:mc="http://schemas.openxmlformats.org/markup-compatibility/2006" xmlns:aink="http://schemas.microsoft.com/office/drawing/2016/ink" xmlns:am3d="http://schemas.microsoft.com/office/drawing/2017/model3d" xmlns:o="urn:schemas-microsoft-com:office:office" xmlns:oel="http://schemas.microsoft.com/office/2019/extlst" xmlns:r="http://schemas.openxmlformats.org/officeDocument/2006/relationships" xmlns:m="http://schemas.openxmlformats.org/officeDocument/2006/math" xmlns:v="urn:schemas-microsoft-com:vml" xmlns:wp14="http://schemas.microsoft.com/office/word/2010/wordprocessingDrawing" xmlns:wp="http://schemas.openxmlformats.org/drawingml/2006/wordprocessingDrawing" xmlns:w10="urn:schemas-microsoft-com:office:word" xmlns:w="http://schemas.openxmlformats.org/wordprocessingml/2006/main" xmlns:w14="http://schemas.microsoft.com/office/word/2010/wordml" xmlns:w15="http://schemas.microsoft.com/office/word/2012/wordml" xmlns:w16cex="http://schemas.microsoft.com/office/word/2018/wordml/cex" xmlns:w16cid="http://schemas.microsoft.com/office/word/2016/wordml/cid" xmlns:w16="http://schemas.microsoft.com/office/word/2018/wordml" xmlns:w16sdtdh="http://schemas.microsoft.com/office/word/2020/wordml/sdtdatahash" xmlns:w16se="http://schemas.microsoft.com/office/word/2015/wordml/symex" xmlns:wpg="http://schemas.microsoft.com/office/word/2010/wordprocessingGroup" xmlns:wpi="http://schemas.microsoft.com/office/word/2010/wordprocessingInk" xmlns:wne="http://schemas.microsoft.com/office/word/2006/wordml" xmlns:wps="http://schemas.microsoft.com/office/word/2010/wordprocessingShape" mc:Ignorable="w14 w15 w16se w16cid w16 w16cex w16sdtdh wp14">
+<w:endnotes xmlns:wpc="http://schemas.microsoft.com/office/word/2010/wordprocessingCanvas" xmlns:cx="http://schemas.microsoft.com/office/drawing/2014/chartex" xmlns:cx1="http://schemas.microsoft.com/office/drawing/2015/9/8/chartex" xmlns:cx2="http://schemas.microsoft.com/office/drawing/2015/10/21/chartex" xmlns:cx3="http://schemas.microsoft.com/office/drawing/2016/5/9/chartex" xmlns:cx4="http://schemas.microsoft.com/office/drawing/2016/5/10/chartex" xmlns:cx5="http://schemas.microsoft.com/office/drawing/2016/5/11/chartex" xmlns:cx6="http://schemas.microsoft.com/office/drawing/2016/5/12/chartex" xmlns:cx7="http://schemas.microsoft.com/office/drawing/2016/5/13/chartex" xmlns:cx8="http://schemas.microsoft.com/office/drawing/2016/5/14/chartex" xmlns:mc="http://schemas.openxmlformats.org/markup-compatibility/2006" xmlns:aink="http://schemas.microsoft.com/office/drawing/2016/ink" xmlns:am3d="http://schemas.microsoft.com/office/drawing/2017/model3d" xmlns:o="urn:schemas-microsoft-com:office:office" xmlns:r="http://schemas.openxmlformats.org/officeDocument/2006/relationships" xmlns:m="http://schemas.openxmlformats.org/officeDocument/2006/math" xmlns:v="urn:schemas-microsoft-com:vml" xmlns:wp14="http://schemas.microsoft.com/office/word/2010/wordprocessingDrawing" xmlns:wp="http://schemas.openxmlformats.org/drawingml/2006/wordprocessingDrawing" xmlns:w10="urn:schemas-microsoft-com:office:word" xmlns:w="http://schemas.openxmlformats.org/wordprocessingml/2006/main" xmlns:w14="http://schemas.microsoft.com/office/word/2010/wordml" xmlns:w15="http://schemas.microsoft.com/office/word/2012/wordml" xmlns:w16cid="http://schemas.microsoft.com/office/word/2016/wordml/cid" xmlns:w16se="http://schemas.microsoft.com/office/word/2015/wordml/symex" xmlns:wpg="http://schemas.microsoft.com/office/word/2010/wordprocessingGroup" xmlns:wpi="http://schemas.microsoft.com/office/word/2010/wordprocessingInk" xmlns:wne="http://schemas.microsoft.com/office/word/2006/wordml" xmlns:wps="http://schemas.microsoft.com/office/word/2010/wordprocessingShape" mc:Ignorable="w14 w15 w16se w16cid wp14">
   <w:endnote w:type="separator" w:id="-1">
     <w:p>
       <w:pPr>
@@ -2865,10 +2916,10 @@
 </file>
 
 <file path=word/footer1.xml><?xml version="1.0" encoding="utf-8"?>
-<w:ftr xmlns:wpc="http://schemas.microsoft.com/office/word/2010/wordprocessingCanvas" xmlns:cx="http://schemas.microsoft.com/office/drawing/2014/chartex" xmlns:cx1="http://schemas.microsoft.com/office/drawing/2015/9/8/chartex" xmlns:cx2="http://schemas.microsoft.com/office/drawing/2015/10/21/chartex" xmlns:cx3="http://schemas.microsoft.com/office/drawing/2016/5/9/chartex" xmlns:cx4="http://schemas.microsoft.com/office/drawing/2016/5/10/chartex" xmlns:cx5="http://schemas.microsoft.com/office/drawing/2016/5/11/chartex" xmlns:cx6="http://schemas.microsoft.com/office/drawing/2016/5/12/chartex" xmlns:cx7="http://schemas.microsoft.com/office/drawing/2016/5/13/chartex" xmlns:cx8="http://schemas.microsoft.com/office/drawing/2016/5/14/chartex" xmlns:mc="http://schemas.openxmlformats.org/markup-compatibility/2006" xmlns:aink="http://schemas.microsoft.com/office/drawing/2016/ink" xmlns:am3d="http://schemas.microsoft.com/office/drawing/2017/model3d" xmlns:o="urn:schemas-microsoft-com:office:office" xmlns:oel="http://schemas.microsoft.com/office/2019/extlst" xmlns:r="http://schemas.openxmlformats.org/officeDocument/2006/relationships" xmlns:m="http://schemas.openxmlformats.org/officeDocument/2006/math" xmlns:v="urn:schemas-microsoft-com:vml" xmlns:wp14="http://schemas.microsoft.com/office/word/2010/wordprocessingDrawing" xmlns:wp="http://schemas.openxmlformats.org/drawingml/2006/wordprocessingDrawing" xmlns:w10="urn:schemas-microsoft-com:office:word" xmlns:w="http://schemas.openxmlformats.org/wordprocessingml/2006/main" xmlns:w14="http://schemas.microsoft.com/office/word/2010/wordml" xmlns:w15="http://schemas.microsoft.com/office/word/2012/wordml" xmlns:w16cex="http://schemas.microsoft.com/office/word/2018/wordml/cex" xmlns:w16cid="http://schemas.microsoft.com/office/word/2016/wordml/cid" xmlns:w16="http://schemas.microsoft.com/office/word/2018/wordml" xmlns:w16sdtdh="http://schemas.microsoft.com/office/word/2020/wordml/sdtdatahash" xmlns:w16se="http://schemas.microsoft.com/office/word/2015/wordml/symex" xmlns:wpg="http://schemas.microsoft.com/office/word/2010/wordprocessingGroup" xmlns:wpi="http://schemas.microsoft.com/office/word/2010/wordprocessingInk" xmlns:wne="http://schemas.microsoft.com/office/word/2006/wordml" xmlns:wps="http://schemas.microsoft.com/office/word/2010/wordprocessingShape" mc:Ignorable="w14 w15 w16se w16cid w16 w16cex w16sdtdh wp14">
+<w:ftr xmlns:wpc="http://schemas.microsoft.com/office/word/2010/wordprocessingCanvas" xmlns:cx="http://schemas.microsoft.com/office/drawing/2014/chartex" xmlns:cx1="http://schemas.microsoft.com/office/drawing/2015/9/8/chartex" xmlns:cx2="http://schemas.microsoft.com/office/drawing/2015/10/21/chartex" xmlns:cx3="http://schemas.microsoft.com/office/drawing/2016/5/9/chartex" xmlns:cx4="http://schemas.microsoft.com/office/drawing/2016/5/10/chartex" xmlns:cx5="http://schemas.microsoft.com/office/drawing/2016/5/11/chartex" xmlns:cx6="http://schemas.microsoft.com/office/drawing/2016/5/12/chartex" xmlns:cx7="http://schemas.microsoft.com/office/drawing/2016/5/13/chartex" xmlns:cx8="http://schemas.microsoft.com/office/drawing/2016/5/14/chartex" xmlns:mc="http://schemas.openxmlformats.org/markup-compatibility/2006" xmlns:aink="http://schemas.microsoft.com/office/drawing/2016/ink" xmlns:am3d="http://schemas.microsoft.com/office/drawing/2017/model3d" xmlns:o="urn:schemas-microsoft-com:office:office" xmlns:r="http://schemas.openxmlformats.org/officeDocument/2006/relationships" xmlns:m="http://schemas.openxmlformats.org/officeDocument/2006/math" xmlns:v="urn:schemas-microsoft-com:vml" xmlns:wp14="http://schemas.microsoft.com/office/word/2010/wordprocessingDrawing" xmlns:wp="http://schemas.openxmlformats.org/drawingml/2006/wordprocessingDrawing" xmlns:w10="urn:schemas-microsoft-com:office:word" xmlns:w="http://schemas.openxmlformats.org/wordprocessingml/2006/main" xmlns:w14="http://schemas.microsoft.com/office/word/2010/wordml" xmlns:w15="http://schemas.microsoft.com/office/word/2012/wordml" xmlns:w16cid="http://schemas.microsoft.com/office/word/2016/wordml/cid" xmlns:w16se="http://schemas.microsoft.com/office/word/2015/wordml/symex" xmlns:wpg="http://schemas.microsoft.com/office/word/2010/wordprocessingGroup" xmlns:wpi="http://schemas.microsoft.com/office/word/2010/wordprocessingInk" xmlns:wne="http://schemas.microsoft.com/office/word/2006/wordml" xmlns:wps="http://schemas.microsoft.com/office/word/2010/wordprocessingShape" mc:Ignorable="w14 w15 w16se w16cid wp14">
   <w:p>
     <w:pPr>
-      <w:pStyle w:val="Footer"/>
+      <w:pStyle w:val="Sidfot"/>
     </w:pPr>
     <w:r>
       <w:rPr>
@@ -2912,7 +2963,7 @@
 </file>
 
 <file path=word/footnotes.xml><?xml version="1.0" encoding="utf-8"?>
-<w:footnotes xmlns:wpc="http://schemas.microsoft.com/office/word/2010/wordprocessingCanvas" xmlns:cx="http://schemas.microsoft.com/office/drawing/2014/chartex" xmlns:cx1="http://schemas.microsoft.com/office/drawing/2015/9/8/chartex" xmlns:cx2="http://schemas.microsoft.com/office/drawing/2015/10/21/chartex" xmlns:cx3="http://schemas.microsoft.com/office/drawing/2016/5/9/chartex" xmlns:cx4="http://schemas.microsoft.com/office/drawing/2016/5/10/chartex" xmlns:cx5="http://schemas.microsoft.com/office/drawing/2016/5/11/chartex" xmlns:cx6="http://schemas.microsoft.com/office/drawing/2016/5/12/chartex" xmlns:cx7="http://schemas.microsoft.com/office/drawing/2016/5/13/chartex" xmlns:cx8="http://schemas.microsoft.com/office/drawing/2016/5/14/chartex" xmlns:mc="http://schemas.openxmlformats.org/markup-compatibility/2006" xmlns:aink="http://schemas.microsoft.com/office/drawing/2016/ink" xmlns:am3d="http://schemas.microsoft.com/office/drawing/2017/model3d" xmlns:o="urn:schemas-microsoft-com:office:office" xmlns:oel="http://schemas.microsoft.com/office/2019/extlst" xmlns:r="http://schemas.openxmlformats.org/officeDocument/2006/relationships" xmlns:m="http://schemas.openxmlformats.org/officeDocument/2006/math" xmlns:v="urn:schemas-microsoft-com:vml" xmlns:wp14="http://schemas.microsoft.com/office/word/2010/wordprocessingDrawing" xmlns:wp="http://schemas.openxmlformats.org/drawingml/2006/wordprocessingDrawing" xmlns:w10="urn:schemas-microsoft-com:office:word" xmlns:w="http://schemas.openxmlformats.org/wordprocessingml/2006/main" xmlns:w14="http://schemas.microsoft.com/office/word/2010/wordml" xmlns:w15="http://schemas.microsoft.com/office/word/2012/wordml" xmlns:w16cex="http://schemas.microsoft.com/office/word/2018/wordml/cex" xmlns:w16cid="http://schemas.microsoft.com/office/word/2016/wordml/cid" xmlns:w16="http://schemas.microsoft.com/office/word/2018/wordml" xmlns:w16sdtdh="http://schemas.microsoft.com/office/word/2020/wordml/sdtdatahash" xmlns:w16se="http://schemas.microsoft.com/office/word/2015/wordml/symex" xmlns:wpg="http://schemas.microsoft.com/office/word/2010/wordprocessingGroup" xmlns:wpi="http://schemas.microsoft.com/office/word/2010/wordprocessingInk" xmlns:wne="http://schemas.microsoft.com/office/word/2006/wordml" xmlns:wps="http://schemas.microsoft.com/office/word/2010/wordprocessingShape" mc:Ignorable="w14 w15 w16se w16cid w16 w16cex w16sdtdh wp14">
+<w:footnotes xmlns:wpc="http://schemas.microsoft.com/office/word/2010/wordprocessingCanvas" xmlns:cx="http://schemas.microsoft.com/office/drawing/2014/chartex" xmlns:cx1="http://schemas.microsoft.com/office/drawing/2015/9/8/chartex" xmlns:cx2="http://schemas.microsoft.com/office/drawing/2015/10/21/chartex" xmlns:cx3="http://schemas.microsoft.com/office/drawing/2016/5/9/chartex" xmlns:cx4="http://schemas.microsoft.com/office/drawing/2016/5/10/chartex" xmlns:cx5="http://schemas.microsoft.com/office/drawing/2016/5/11/chartex" xmlns:cx6="http://schemas.microsoft.com/office/drawing/2016/5/12/chartex" xmlns:cx7="http://schemas.microsoft.com/office/drawing/2016/5/13/chartex" xmlns:cx8="http://schemas.microsoft.com/office/drawing/2016/5/14/chartex" xmlns:mc="http://schemas.openxmlformats.org/markup-compatibility/2006" xmlns:aink="http://schemas.microsoft.com/office/drawing/2016/ink" xmlns:am3d="http://schemas.microsoft.com/office/drawing/2017/model3d" xmlns:o="urn:schemas-microsoft-com:office:office" xmlns:r="http://schemas.openxmlformats.org/officeDocument/2006/relationships" xmlns:m="http://schemas.openxmlformats.org/officeDocument/2006/math" xmlns:v="urn:schemas-microsoft-com:vml" xmlns:wp14="http://schemas.microsoft.com/office/word/2010/wordprocessingDrawing" xmlns:wp="http://schemas.openxmlformats.org/drawingml/2006/wordprocessingDrawing" xmlns:w10="urn:schemas-microsoft-com:office:word" xmlns:w="http://schemas.openxmlformats.org/wordprocessingml/2006/main" xmlns:w14="http://schemas.microsoft.com/office/word/2010/wordml" xmlns:w15="http://schemas.microsoft.com/office/word/2012/wordml" xmlns:w16cid="http://schemas.microsoft.com/office/word/2016/wordml/cid" xmlns:w16se="http://schemas.microsoft.com/office/word/2015/wordml/symex" xmlns:wpg="http://schemas.microsoft.com/office/word/2010/wordprocessingGroup" xmlns:wpi="http://schemas.microsoft.com/office/word/2010/wordprocessingInk" xmlns:wne="http://schemas.microsoft.com/office/word/2006/wordml" xmlns:wps="http://schemas.microsoft.com/office/word/2010/wordprocessingShape" mc:Ignorable="w14 w15 w16se w16cid wp14">
   <w:footnote w:type="separator" w:id="-1">
     <w:p>
       <w:pPr>
@@ -2937,7 +2988,7 @@
 </file>
 
 <file path=word/numbering.xml><?xml version="1.0" encoding="utf-8"?>
-<w:numbering xmlns:wpc="http://schemas.microsoft.com/office/word/2010/wordprocessingCanvas" xmlns:cx="http://schemas.microsoft.com/office/drawing/2014/chartex" xmlns:cx1="http://schemas.microsoft.com/office/drawing/2015/9/8/chartex" xmlns:cx2="http://schemas.microsoft.com/office/drawing/2015/10/21/chartex" xmlns:cx3="http://schemas.microsoft.com/office/drawing/2016/5/9/chartex" xmlns:cx4="http://schemas.microsoft.com/office/drawing/2016/5/10/chartex" xmlns:cx5="http://schemas.microsoft.com/office/drawing/2016/5/11/chartex" xmlns:cx6="http://schemas.microsoft.com/office/drawing/2016/5/12/chartex" xmlns:cx7="http://schemas.microsoft.com/office/drawing/2016/5/13/chartex" xmlns:cx8="http://schemas.microsoft.com/office/drawing/2016/5/14/chartex" xmlns:mc="http://schemas.openxmlformats.org/markup-compatibility/2006" xmlns:aink="http://schemas.microsoft.com/office/drawing/2016/ink" xmlns:am3d="http://schemas.microsoft.com/office/drawing/2017/model3d" xmlns:o="urn:schemas-microsoft-com:office:office" xmlns:oel="http://schemas.microsoft.com/office/2019/extlst" xmlns:r="http://schemas.openxmlformats.org/officeDocument/2006/relationships" xmlns:m="http://schemas.openxmlformats.org/officeDocument/2006/math" xmlns:v="urn:schemas-microsoft-com:vml" xmlns:wp14="http://schemas.microsoft.com/office/word/2010/wordprocessingDrawing" xmlns:wp="http://schemas.openxmlformats.org/drawingml/2006/wordprocessingDrawing" xmlns:w10="urn:schemas-microsoft-com:office:word" xmlns:w="http://schemas.openxmlformats.org/wordprocessingml/2006/main" xmlns:w14="http://schemas.microsoft.com/office/word/2010/wordml" xmlns:w15="http://schemas.microsoft.com/office/word/2012/wordml" xmlns:w16cex="http://schemas.microsoft.com/office/word/2018/wordml/cex" xmlns:w16cid="http://schemas.microsoft.com/office/word/2016/wordml/cid" xmlns:w16="http://schemas.microsoft.com/office/word/2018/wordml" xmlns:w16sdtdh="http://schemas.microsoft.com/office/word/2020/wordml/sdtdatahash" xmlns:w16se="http://schemas.microsoft.com/office/word/2015/wordml/symex" xmlns:wpg="http://schemas.microsoft.com/office/word/2010/wordprocessingGroup" xmlns:wpi="http://schemas.microsoft.com/office/word/2010/wordprocessingInk" xmlns:wne="http://schemas.microsoft.com/office/word/2006/wordml" xmlns:wps="http://schemas.microsoft.com/office/word/2010/wordprocessingShape" mc:Ignorable="w14 w15 w16se w16cid w16 w16cex w16sdtdh wp14">
+<w:numbering xmlns:wpc="http://schemas.microsoft.com/office/word/2010/wordprocessingCanvas" xmlns:cx="http://schemas.microsoft.com/office/drawing/2014/chartex" xmlns:cx1="http://schemas.microsoft.com/office/drawing/2015/9/8/chartex" xmlns:cx2="http://schemas.microsoft.com/office/drawing/2015/10/21/chartex" xmlns:cx3="http://schemas.microsoft.com/office/drawing/2016/5/9/chartex" xmlns:cx4="http://schemas.microsoft.com/office/drawing/2016/5/10/chartex" xmlns:cx5="http://schemas.microsoft.com/office/drawing/2016/5/11/chartex" xmlns:cx6="http://schemas.microsoft.com/office/drawing/2016/5/12/chartex" xmlns:cx7="http://schemas.microsoft.com/office/drawing/2016/5/13/chartex" xmlns:cx8="http://schemas.microsoft.com/office/drawing/2016/5/14/chartex" xmlns:mc="http://schemas.openxmlformats.org/markup-compatibility/2006" xmlns:aink="http://schemas.microsoft.com/office/drawing/2016/ink" xmlns:am3d="http://schemas.microsoft.com/office/drawing/2017/model3d" xmlns:o="urn:schemas-microsoft-com:office:office" xmlns:r="http://schemas.openxmlformats.org/officeDocument/2006/relationships" xmlns:m="http://schemas.openxmlformats.org/officeDocument/2006/math" xmlns:v="urn:schemas-microsoft-com:vml" xmlns:wp14="http://schemas.microsoft.com/office/word/2010/wordprocessingDrawing" xmlns:wp="http://schemas.openxmlformats.org/drawingml/2006/wordprocessingDrawing" xmlns:w10="urn:schemas-microsoft-com:office:word" xmlns:w="http://schemas.openxmlformats.org/wordprocessingml/2006/main" xmlns:w14="http://schemas.microsoft.com/office/word/2010/wordml" xmlns:w15="http://schemas.microsoft.com/office/word/2012/wordml" xmlns:w16cid="http://schemas.microsoft.com/office/word/2016/wordml/cid" xmlns:w16se="http://schemas.microsoft.com/office/word/2015/wordml/symex" xmlns:wpg="http://schemas.microsoft.com/office/word/2010/wordprocessingGroup" xmlns:wpi="http://schemas.microsoft.com/office/word/2010/wordprocessingInk" xmlns:wne="http://schemas.microsoft.com/office/word/2006/wordml" xmlns:wps="http://schemas.microsoft.com/office/word/2010/wordprocessingShape" mc:Ignorable="w14 w15 w16se w16cid wp14">
   <w:abstractNum w:abstractNumId="0" w15:restartNumberingAfterBreak="0">
     <w:nsid w:val="FFFFFF7C"/>
     <w:multiLevelType w:val="singleLevel"/>
@@ -3093,7 +3144,7 @@
     <w:lvl w:ilvl="0">
       <w:start w:val="1"/>
       <w:numFmt w:val="decimal"/>
-      <w:pStyle w:val="ListNumber"/>
+      <w:pStyle w:val="Numreradlista"/>
       <w:lvlText w:val="%1."/>
       <w:lvlJc w:val="left"/>
       <w:pPr>
@@ -3111,7 +3162,7 @@
     <w:lvl w:ilvl="0">
       <w:start w:val="1"/>
       <w:numFmt w:val="bullet"/>
-      <w:pStyle w:val="ListBullet"/>
+      <w:pStyle w:val="Punktlista"/>
       <w:lvlText w:val="−"/>
       <w:lvlJc w:val="left"/>
       <w:pPr>
@@ -3495,59 +3546,67 @@
       </w:pPr>
     </w:lvl>
   </w:abstractNum>
-  <w:num w:numId="1" w16cid:durableId="1585408576">
+  <w:num w:numId="1">
     <w:abstractNumId w:val="9"/>
   </w:num>
-  <w:num w:numId="2" w16cid:durableId="1325821290">
+  <w:num w:numId="2">
     <w:abstractNumId w:val="8"/>
   </w:num>
-  <w:num w:numId="3" w16cid:durableId="1969360968">
+  <w:num w:numId="3">
     <w:abstractNumId w:val="8"/>
   </w:num>
-  <w:num w:numId="4" w16cid:durableId="205914624">
+  <w:num w:numId="4">
     <w:abstractNumId w:val="9"/>
   </w:num>
-  <w:num w:numId="5" w16cid:durableId="1380399032">
+  <w:num w:numId="5">
     <w:abstractNumId w:val="13"/>
   </w:num>
-  <w:num w:numId="6" w16cid:durableId="1239364475">
+  <w:num w:numId="6">
     <w:abstractNumId w:val="10"/>
   </w:num>
-  <w:num w:numId="7" w16cid:durableId="1942954986">
+  <w:num w:numId="7">
     <w:abstractNumId w:val="11"/>
   </w:num>
-  <w:num w:numId="8" w16cid:durableId="411662785">
+  <w:num w:numId="8">
     <w:abstractNumId w:val="7"/>
   </w:num>
-  <w:num w:numId="9" w16cid:durableId="205484387">
+  <w:num w:numId="9">
     <w:abstractNumId w:val="6"/>
   </w:num>
-  <w:num w:numId="10" w16cid:durableId="481235392">
+  <w:num w:numId="10">
     <w:abstractNumId w:val="5"/>
   </w:num>
-  <w:num w:numId="11" w16cid:durableId="1810977182">
+  <w:num w:numId="11">
     <w:abstractNumId w:val="4"/>
   </w:num>
-  <w:num w:numId="12" w16cid:durableId="547306901">
+  <w:num w:numId="12">
     <w:abstractNumId w:val="3"/>
   </w:num>
-  <w:num w:numId="13" w16cid:durableId="1201940993">
+  <w:num w:numId="13">
     <w:abstractNumId w:val="2"/>
   </w:num>
-  <w:num w:numId="14" w16cid:durableId="1391726906">
+  <w:num w:numId="14">
     <w:abstractNumId w:val="1"/>
   </w:num>
-  <w:num w:numId="15" w16cid:durableId="292562846">
+  <w:num w:numId="15">
     <w:abstractNumId w:val="0"/>
   </w:num>
-  <w:num w:numId="16" w16cid:durableId="2103913681">
+  <w:num w:numId="16">
     <w:abstractNumId w:val="12"/>
   </w:num>
 </w:numbering>
 </file>
 
+<file path=word/people.xml><?xml version="1.0" encoding="utf-8"?>
+<w15:people xmlns:wpc="http://schemas.microsoft.com/office/word/2010/wordprocessingCanvas" xmlns:cx="http://schemas.microsoft.com/office/drawing/2014/chartex" xmlns:cx1="http://schemas.microsoft.com/office/drawing/2015/9/8/chartex" xmlns:cx2="http://schemas.microsoft.com/office/drawing/2015/10/21/chartex" xmlns:cx3="http://schemas.microsoft.com/office/drawing/2016/5/9/chartex" xmlns:cx4="http://schemas.microsoft.com/office/drawing/2016/5/10/chartex" xmlns:cx5="http://schemas.microsoft.com/office/drawing/2016/5/11/chartex" xmlns:cx6="http://schemas.microsoft.com/office/drawing/2016/5/12/chartex" xmlns:cx7="http://schemas.microsoft.com/office/drawing/2016/5/13/chartex" xmlns:cx8="http://schemas.microsoft.com/office/drawing/2016/5/14/chartex" xmlns:mc="http://schemas.openxmlformats.org/markup-compatibility/2006" xmlns:aink="http://schemas.microsoft.com/office/drawing/2016/ink" xmlns:am3d="http://schemas.microsoft.com/office/drawing/2017/model3d" xmlns:o="urn:schemas-microsoft-com:office:office" xmlns:r="http://schemas.openxmlformats.org/officeDocument/2006/relationships" xmlns:m="http://schemas.openxmlformats.org/officeDocument/2006/math" xmlns:v="urn:schemas-microsoft-com:vml" xmlns:wp14="http://schemas.microsoft.com/office/word/2010/wordprocessingDrawing" xmlns:wp="http://schemas.openxmlformats.org/drawingml/2006/wordprocessingDrawing" xmlns:w10="urn:schemas-microsoft-com:office:word" xmlns:w="http://schemas.openxmlformats.org/wordprocessingml/2006/main" xmlns:w14="http://schemas.microsoft.com/office/word/2010/wordml" xmlns:w15="http://schemas.microsoft.com/office/word/2012/wordml" xmlns:w16cid="http://schemas.microsoft.com/office/word/2016/wordml/cid" xmlns:w16se="http://schemas.microsoft.com/office/word/2015/wordml/symex" xmlns:wpg="http://schemas.microsoft.com/office/word/2010/wordprocessingGroup" xmlns:wpi="http://schemas.microsoft.com/office/word/2010/wordprocessingInk" xmlns:wne="http://schemas.microsoft.com/office/word/2006/wordml" xmlns:wps="http://schemas.microsoft.com/office/word/2010/wordprocessingShape" mc:Ignorable="w14 w15 w16se w16cid wp14">
+  <w15:person w15:author="Kjell Hansen">
+    <w15:presenceInfo w15:providerId="None" w15:userId="Kjell Hansen"/>
+  </w15:person>
+</w15:people>
+</file>
+
 <file path=word/styles.xml><?xml version="1.0" encoding="utf-8"?>
-<w:styles xmlns:mc="http://schemas.openxmlformats.org/markup-compatibility/2006" xmlns:r="http://schemas.openxmlformats.org/officeDocument/2006/relationships" xmlns:w="http://schemas.openxmlformats.org/wordprocessingml/2006/main" xmlns:w14="http://schemas.microsoft.com/office/word/2010/wordml" xmlns:w15="http://schemas.microsoft.com/office/word/2012/wordml" xmlns:w16cex="http://schemas.microsoft.com/office/word/2018/wordml/cex" xmlns:w16cid="http://schemas.microsoft.com/office/word/2016/wordml/cid" xmlns:w16="http://schemas.microsoft.com/office/word/2018/wordml" xmlns:w16sdtdh="http://schemas.microsoft.com/office/word/2020/wordml/sdtdatahash" xmlns:w16se="http://schemas.microsoft.com/office/word/2015/wordml/symex" mc:Ignorable="w14 w15 w16se w16cid w16 w16cex w16sdtdh">
+<w:styles xmlns:mc="http://schemas.openxmlformats.org/markup-compatibility/2006" xmlns:r="http://schemas.openxmlformats.org/officeDocument/2006/relationships" xmlns:w="http://schemas.openxmlformats.org/wordprocessingml/2006/main" xmlns:w14="http://schemas.microsoft.com/office/word/2010/wordml" xmlns:w15="http://schemas.microsoft.com/office/word/2012/wordml" xmlns:w16cid="http://schemas.microsoft.com/office/word/2016/wordml/cid" xmlns:w16se="http://schemas.microsoft.com/office/word/2015/wordml/symex" mc:Ignorable="w14 w15 w16se w16cid">
   <w:docDefaults>
     <w:rPrDefault>
       <w:rPr>
@@ -3564,7 +3623,7 @@
       </w:pPr>
     </w:pPrDefault>
   </w:docDefaults>
-  <w:latentStyles w:defLockedState="0" w:defUIPriority="99" w:defSemiHidden="0" w:defUnhideWhenUsed="0" w:defQFormat="0" w:count="376">
+  <w:latentStyles w:defLockedState="0" w:defUIPriority="99" w:defSemiHidden="0" w:defUnhideWhenUsed="0" w:defQFormat="0" w:count="375">
     <w:lsdException w:name="Normal" w:uiPriority="0" w:qFormat="1"/>
     <w:lsdException w:name="heading 1" w:uiPriority="9" w:qFormat="1"/>
     <w:lsdException w:name="heading 2" w:semiHidden="1" w:uiPriority="9" w:unhideWhenUsed="1" w:qFormat="1"/>
@@ -3940,7 +3999,6 @@
     <w:lsdException w:name="Smart Hyperlink" w:semiHidden="1" w:unhideWhenUsed="1"/>
     <w:lsdException w:name="Hashtag" w:semiHidden="1" w:unhideWhenUsed="1"/>
     <w:lsdException w:name="Unresolved Mention" w:semiHidden="1" w:unhideWhenUsed="1"/>
-    <w:lsdException w:name="Smart Link" w:semiHidden="1" w:unhideWhenUsed="1"/>
   </w:latentStyles>
   <w:style w:type="paragraph" w:default="1" w:styleId="Normal">
     <w:name w:val="Normal"/>
@@ -3950,11 +4008,11 @@
       <w:lang w:val="sv-FI"/>
     </w:rPr>
   </w:style>
-  <w:style w:type="paragraph" w:styleId="Heading1">
+  <w:style w:type="paragraph" w:styleId="Rubrik1">
     <w:name w:val="heading 1"/>
     <w:basedOn w:val="Normal"/>
     <w:next w:val="Normal"/>
-    <w:link w:val="Heading1Char"/>
+    <w:link w:val="Rubrik1Char"/>
     <w:uiPriority w:val="9"/>
     <w:qFormat/>
     <w:rsid w:val="00333D0D"/>
@@ -3971,11 +4029,11 @@
       <w:sz w:val="32"/>
     </w:rPr>
   </w:style>
-  <w:style w:type="paragraph" w:styleId="Heading2">
+  <w:style w:type="paragraph" w:styleId="Rubrik2">
     <w:name w:val="heading 2"/>
     <w:basedOn w:val="Normal"/>
     <w:next w:val="Normal"/>
-    <w:link w:val="Heading2Char"/>
+    <w:link w:val="Rubrik2Char"/>
     <w:uiPriority w:val="9"/>
     <w:unhideWhenUsed/>
     <w:qFormat/>
@@ -3994,11 +4052,11 @@
       <w:sz w:val="24"/>
     </w:rPr>
   </w:style>
-  <w:style w:type="paragraph" w:styleId="Heading3">
+  <w:style w:type="paragraph" w:styleId="Rubrik3">
     <w:name w:val="heading 3"/>
     <w:basedOn w:val="Normal"/>
     <w:next w:val="Normal"/>
-    <w:link w:val="Heading3Char"/>
+    <w:link w:val="Rubrik3Char"/>
     <w:uiPriority w:val="9"/>
     <w:semiHidden/>
     <w:unhideWhenUsed/>
@@ -4017,11 +4075,11 @@
       <w:szCs w:val="24"/>
     </w:rPr>
   </w:style>
-  <w:style w:type="paragraph" w:styleId="Heading6">
+  <w:style w:type="paragraph" w:styleId="Rubrik6">
     <w:name w:val="heading 6"/>
     <w:basedOn w:val="Normal"/>
     <w:next w:val="Normal"/>
-    <w:link w:val="Heading6Char"/>
+    <w:link w:val="Rubrik6Char"/>
     <w:uiPriority w:val="9"/>
     <w:semiHidden/>
     <w:unhideWhenUsed/>
@@ -4038,11 +4096,11 @@
       <w:color w:val="004F5B" w:themeColor="accent1" w:themeShade="7F"/>
     </w:rPr>
   </w:style>
-  <w:style w:type="paragraph" w:styleId="Heading7">
+  <w:style w:type="paragraph" w:styleId="Rubrik7">
     <w:name w:val="heading 7"/>
     <w:basedOn w:val="Normal"/>
     <w:next w:val="Normal"/>
-    <w:link w:val="Heading7Char"/>
+    <w:link w:val="Rubrik7Char"/>
     <w:uiPriority w:val="9"/>
     <w:semiHidden/>
     <w:unhideWhenUsed/>
@@ -4061,11 +4119,11 @@
       <w:color w:val="004F5B" w:themeColor="accent1" w:themeShade="7F"/>
     </w:rPr>
   </w:style>
-  <w:style w:type="paragraph" w:styleId="Heading8">
+  <w:style w:type="paragraph" w:styleId="Rubrik8">
     <w:name w:val="heading 8"/>
     <w:basedOn w:val="Normal"/>
     <w:next w:val="Normal"/>
-    <w:link w:val="Heading8Char"/>
+    <w:link w:val="Rubrik8Char"/>
     <w:uiPriority w:val="9"/>
     <w:semiHidden/>
     <w:unhideWhenUsed/>
@@ -4083,11 +4141,11 @@
       <w:szCs w:val="21"/>
     </w:rPr>
   </w:style>
-  <w:style w:type="paragraph" w:styleId="Heading9">
+  <w:style w:type="paragraph" w:styleId="Rubrik9">
     <w:name w:val="heading 9"/>
     <w:basedOn w:val="Normal"/>
     <w:next w:val="Normal"/>
-    <w:link w:val="Heading9Char"/>
+    <w:link w:val="Rubrik9Char"/>
     <w:uiPriority w:val="9"/>
     <w:semiHidden/>
     <w:unhideWhenUsed/>
@@ -4107,13 +4165,13 @@
       <w:szCs w:val="21"/>
     </w:rPr>
   </w:style>
-  <w:style w:type="character" w:default="1" w:styleId="DefaultParagraphFont">
+  <w:style w:type="character" w:default="1" w:styleId="Standardstycketeckensnitt">
     <w:name w:val="Default Paragraph Font"/>
     <w:uiPriority w:val="1"/>
     <w:semiHidden/>
     <w:unhideWhenUsed/>
   </w:style>
-  <w:style w:type="table" w:default="1" w:styleId="TableNormal">
+  <w:style w:type="table" w:default="1" w:styleId="Normaltabell">
     <w:name w:val="Normal Table"/>
     <w:uiPriority w:val="99"/>
     <w:semiHidden/>
@@ -4128,16 +4186,16 @@
       </w:tblCellMar>
     </w:tblPr>
   </w:style>
-  <w:style w:type="numbering" w:default="1" w:styleId="NoList">
+  <w:style w:type="numbering" w:default="1" w:styleId="Ingenlista">
     <w:name w:val="No List"/>
     <w:uiPriority w:val="99"/>
     <w:semiHidden/>
     <w:unhideWhenUsed/>
   </w:style>
-  <w:style w:type="character" w:customStyle="1" w:styleId="Heading1Char">
-    <w:name w:val="Heading 1 Char"/>
-    <w:basedOn w:val="DefaultParagraphFont"/>
-    <w:link w:val="Heading1"/>
+  <w:style w:type="character" w:customStyle="1" w:styleId="Rubrik1Char">
+    <w:name w:val="Rubrik 1 Char"/>
+    <w:basedOn w:val="Standardstycketeckensnitt"/>
+    <w:link w:val="Rubrik1"/>
     <w:uiPriority w:val="4"/>
     <w:rsid w:val="00333D0D"/>
     <w:rPr>
@@ -4146,10 +4204,10 @@
       <w:sz w:val="32"/>
     </w:rPr>
   </w:style>
-  <w:style w:type="character" w:customStyle="1" w:styleId="Heading2Char">
-    <w:name w:val="Heading 2 Char"/>
-    <w:basedOn w:val="DefaultParagraphFont"/>
-    <w:link w:val="Heading2"/>
+  <w:style w:type="character" w:customStyle="1" w:styleId="Rubrik2Char">
+    <w:name w:val="Rubrik 2 Char"/>
+    <w:basedOn w:val="Standardstycketeckensnitt"/>
+    <w:link w:val="Rubrik2"/>
     <w:uiPriority w:val="9"/>
     <w:rsid w:val="00333D0D"/>
     <w:rPr>
@@ -4170,7 +4228,7 @@
       <w:jc w:val="center"/>
     </w:pPr>
   </w:style>
-  <w:style w:type="paragraph" w:styleId="ListBullet">
+  <w:style w:type="paragraph" w:styleId="Punktlista">
     <w:name w:val="List Bullet"/>
     <w:basedOn w:val="Normal"/>
     <w:uiPriority w:val="10"/>
@@ -4183,10 +4241,10 @@
       </w:numPr>
     </w:pPr>
   </w:style>
-  <w:style w:type="paragraph" w:styleId="Title">
+  <w:style w:type="paragraph" w:styleId="Rubrik">
     <w:name w:val="Title"/>
     <w:basedOn w:val="Normal"/>
-    <w:link w:val="TitleChar"/>
+    <w:link w:val="RubrikChar"/>
     <w:uiPriority w:val="2"/>
     <w:unhideWhenUsed/>
     <w:qFormat/>
@@ -4203,10 +4261,10 @@
       <w:sz w:val="60"/>
     </w:rPr>
   </w:style>
-  <w:style w:type="character" w:customStyle="1" w:styleId="TitleChar">
-    <w:name w:val="Title Char"/>
-    <w:basedOn w:val="DefaultParagraphFont"/>
-    <w:link w:val="Title"/>
+  <w:style w:type="character" w:customStyle="1" w:styleId="RubrikChar">
+    <w:name w:val="Rubrik Char"/>
+    <w:basedOn w:val="Standardstycketeckensnitt"/>
+    <w:link w:val="Rubrik"/>
     <w:uiPriority w:val="2"/>
     <w:rsid w:val="00333D0D"/>
     <w:rPr>
@@ -4216,10 +4274,10 @@
       <w:sz w:val="60"/>
     </w:rPr>
   </w:style>
-  <w:style w:type="paragraph" w:styleId="Subtitle">
+  <w:style w:type="paragraph" w:styleId="Underrubrik">
     <w:name w:val="Subtitle"/>
     <w:basedOn w:val="Normal"/>
-    <w:link w:val="SubtitleChar"/>
+    <w:link w:val="UnderrubrikChar"/>
     <w:uiPriority w:val="3"/>
     <w:unhideWhenUsed/>
     <w:qFormat/>
@@ -4238,10 +4296,10 @@
       <w:sz w:val="26"/>
     </w:rPr>
   </w:style>
-  <w:style w:type="character" w:customStyle="1" w:styleId="SubtitleChar">
-    <w:name w:val="Subtitle Char"/>
-    <w:basedOn w:val="DefaultParagraphFont"/>
-    <w:link w:val="Subtitle"/>
+  <w:style w:type="character" w:customStyle="1" w:styleId="UnderrubrikChar">
+    <w:name w:val="Underrubrik Char"/>
+    <w:basedOn w:val="Standardstycketeckensnitt"/>
+    <w:link w:val="Underrubrik"/>
     <w:uiPriority w:val="3"/>
     <w:rsid w:val="00333D0D"/>
     <w:rPr>
@@ -4250,10 +4308,10 @@
       <w:sz w:val="26"/>
     </w:rPr>
   </w:style>
-  <w:style w:type="paragraph" w:styleId="Footer">
+  <w:style w:type="paragraph" w:styleId="Sidfot">
     <w:name w:val="footer"/>
     <w:basedOn w:val="Normal"/>
-    <w:link w:val="FooterChar"/>
+    <w:link w:val="SidfotChar"/>
     <w:uiPriority w:val="99"/>
     <w:unhideWhenUsed/>
     <w:rsid w:val="00C6554A"/>
@@ -4265,10 +4323,10 @@
       <w:caps/>
     </w:rPr>
   </w:style>
-  <w:style w:type="character" w:customStyle="1" w:styleId="FooterChar">
-    <w:name w:val="Footer Char"/>
-    <w:basedOn w:val="DefaultParagraphFont"/>
-    <w:link w:val="Footer"/>
+  <w:style w:type="character" w:customStyle="1" w:styleId="SidfotChar">
+    <w:name w:val="Sidfot Char"/>
+    <w:basedOn w:val="Standardstycketeckensnitt"/>
+    <w:link w:val="Sidfot"/>
     <w:uiPriority w:val="99"/>
     <w:rsid w:val="00C6554A"/>
     <w:rPr>
@@ -4286,10 +4344,10 @@
       <w:jc w:val="center"/>
     </w:pPr>
   </w:style>
-  <w:style w:type="paragraph" w:styleId="Header">
+  <w:style w:type="paragraph" w:styleId="Sidhuvud">
     <w:name w:val="header"/>
     <w:basedOn w:val="Normal"/>
-    <w:link w:val="HeaderChar"/>
+    <w:link w:val="SidhuvudChar"/>
     <w:uiPriority w:val="99"/>
     <w:unhideWhenUsed/>
     <w:rsid w:val="00C6554A"/>
@@ -4297,10 +4355,10 @@
       <w:spacing w:before="0" w:after="0" w:line="240" w:lineRule="auto"/>
     </w:pPr>
   </w:style>
-  <w:style w:type="character" w:customStyle="1" w:styleId="HeaderChar">
-    <w:name w:val="Header Char"/>
-    <w:basedOn w:val="DefaultParagraphFont"/>
-    <w:link w:val="Header"/>
+  <w:style w:type="character" w:customStyle="1" w:styleId="SidhuvudChar">
+    <w:name w:val="Sidhuvud Char"/>
+    <w:basedOn w:val="Standardstycketeckensnitt"/>
+    <w:link w:val="Sidhuvud"/>
     <w:uiPriority w:val="99"/>
     <w:rsid w:val="00C6554A"/>
     <w:rPr>
@@ -4310,7 +4368,7 @@
       <w:lang w:eastAsia="ja-JP"/>
     </w:rPr>
   </w:style>
-  <w:style w:type="paragraph" w:styleId="ListNumber">
+  <w:style w:type="paragraph" w:styleId="Numreradlista">
     <w:name w:val="List Number"/>
     <w:basedOn w:val="Normal"/>
     <w:uiPriority w:val="11"/>
@@ -4324,10 +4382,10 @@
       <w:contextualSpacing/>
     </w:pPr>
   </w:style>
-  <w:style w:type="character" w:customStyle="1" w:styleId="Heading3Char">
-    <w:name w:val="Heading 3 Char"/>
-    <w:basedOn w:val="DefaultParagraphFont"/>
-    <w:link w:val="Heading3"/>
+  <w:style w:type="character" w:customStyle="1" w:styleId="Rubrik3Char">
+    <w:name w:val="Rubrik 3 Char"/>
+    <w:basedOn w:val="Standardstycketeckensnitt"/>
+    <w:link w:val="Rubrik3"/>
     <w:uiPriority w:val="9"/>
     <w:semiHidden/>
     <w:rsid w:val="00C6554A"/>
@@ -4338,10 +4396,10 @@
       <w:szCs w:val="24"/>
     </w:rPr>
   </w:style>
-  <w:style w:type="character" w:customStyle="1" w:styleId="Heading8Char">
-    <w:name w:val="Heading 8 Char"/>
-    <w:basedOn w:val="DefaultParagraphFont"/>
-    <w:link w:val="Heading8"/>
+  <w:style w:type="character" w:customStyle="1" w:styleId="Rubrik8Char">
+    <w:name w:val="Rubrik 8 Char"/>
+    <w:basedOn w:val="Standardstycketeckensnitt"/>
+    <w:link w:val="Rubrik8"/>
     <w:uiPriority w:val="9"/>
     <w:semiHidden/>
     <w:rsid w:val="00C6554A"/>
@@ -4351,10 +4409,10 @@
       <w:szCs w:val="21"/>
     </w:rPr>
   </w:style>
-  <w:style w:type="character" w:customStyle="1" w:styleId="Heading9Char">
-    <w:name w:val="Heading 9 Char"/>
-    <w:basedOn w:val="DefaultParagraphFont"/>
-    <w:link w:val="Heading9"/>
+  <w:style w:type="character" w:customStyle="1" w:styleId="Rubrik9Char">
+    <w:name w:val="Rubrik 9 Char"/>
+    <w:basedOn w:val="Standardstycketeckensnitt"/>
+    <w:link w:val="Rubrik9"/>
     <w:uiPriority w:val="9"/>
     <w:semiHidden/>
     <w:rsid w:val="00C6554A"/>
@@ -4366,9 +4424,9 @@
       <w:szCs w:val="21"/>
     </w:rPr>
   </w:style>
-  <w:style w:type="character" w:styleId="IntenseEmphasis">
+  <w:style w:type="character" w:styleId="Starkbetoning">
     <w:name w:val="Intense Emphasis"/>
-    <w:basedOn w:val="DefaultParagraphFont"/>
+    <w:basedOn w:val="Standardstycketeckensnitt"/>
     <w:uiPriority w:val="21"/>
     <w:semiHidden/>
     <w:unhideWhenUsed/>
@@ -4380,11 +4438,11 @@
       <w:color w:val="007789" w:themeColor="accent1" w:themeShade="BF"/>
     </w:rPr>
   </w:style>
-  <w:style w:type="paragraph" w:styleId="IntenseQuote">
+  <w:style w:type="paragraph" w:styleId="Starktcitat">
     <w:name w:val="Intense Quote"/>
     <w:basedOn w:val="Normal"/>
     <w:next w:val="Normal"/>
-    <w:link w:val="IntenseQuoteChar"/>
+    <w:link w:val="StarktcitatChar"/>
     <w:uiPriority w:val="30"/>
     <w:semiHidden/>
     <w:unhideWhenUsed/>
@@ -4405,10 +4463,10 @@
       <w:color w:val="007789" w:themeColor="accent1" w:themeShade="BF"/>
     </w:rPr>
   </w:style>
-  <w:style w:type="character" w:customStyle="1" w:styleId="IntenseQuoteChar">
-    <w:name w:val="Intense Quote Char"/>
-    <w:basedOn w:val="DefaultParagraphFont"/>
-    <w:link w:val="IntenseQuote"/>
+  <w:style w:type="character" w:customStyle="1" w:styleId="StarktcitatChar">
+    <w:name w:val="Starkt citat Char"/>
+    <w:basedOn w:val="Standardstycketeckensnitt"/>
+    <w:link w:val="Starktcitat"/>
     <w:uiPriority w:val="30"/>
     <w:semiHidden/>
     <w:rsid w:val="00C6554A"/>
@@ -4418,9 +4476,9 @@
       <w:color w:val="007789" w:themeColor="accent1" w:themeShade="BF"/>
     </w:rPr>
   </w:style>
-  <w:style w:type="character" w:styleId="IntenseReference">
+  <w:style w:type="character" w:styleId="Starkreferens">
     <w:name w:val="Intense Reference"/>
-    <w:basedOn w:val="DefaultParagraphFont"/>
+    <w:basedOn w:val="Standardstycketeckensnitt"/>
     <w:uiPriority w:val="32"/>
     <w:semiHidden/>
     <w:unhideWhenUsed/>
@@ -4435,7 +4493,7 @@
       <w:spacing w:val="5"/>
     </w:rPr>
   </w:style>
-  <w:style w:type="paragraph" w:styleId="Caption">
+  <w:style w:type="paragraph" w:styleId="Beskrivning">
     <w:name w:val="caption"/>
     <w:basedOn w:val="Normal"/>
     <w:next w:val="Normal"/>
@@ -4454,10 +4512,10 @@
       <w:szCs w:val="18"/>
     </w:rPr>
   </w:style>
-  <w:style w:type="paragraph" w:styleId="BalloonText">
+  <w:style w:type="paragraph" w:styleId="Ballongtext">
     <w:name w:val="Balloon Text"/>
     <w:basedOn w:val="Normal"/>
-    <w:link w:val="BalloonTextChar"/>
+    <w:link w:val="BallongtextChar"/>
     <w:uiPriority w:val="99"/>
     <w:semiHidden/>
     <w:unhideWhenUsed/>
@@ -4470,10 +4528,10 @@
       <w:szCs w:val="18"/>
     </w:rPr>
   </w:style>
-  <w:style w:type="character" w:customStyle="1" w:styleId="BalloonTextChar">
-    <w:name w:val="Balloon Text Char"/>
-    <w:basedOn w:val="DefaultParagraphFont"/>
-    <w:link w:val="BalloonText"/>
+  <w:style w:type="character" w:customStyle="1" w:styleId="BallongtextChar">
+    <w:name w:val="Ballongtext Char"/>
+    <w:basedOn w:val="Standardstycketeckensnitt"/>
+    <w:link w:val="Ballongtext"/>
     <w:uiPriority w:val="99"/>
     <w:semiHidden/>
     <w:rsid w:val="00C6554A"/>
@@ -4482,7 +4540,7 @@
       <w:szCs w:val="18"/>
     </w:rPr>
   </w:style>
-  <w:style w:type="paragraph" w:styleId="BlockText">
+  <w:style w:type="paragraph" w:styleId="Indragetstycke">
     <w:name w:val="Block Text"/>
     <w:basedOn w:val="Normal"/>
     <w:uiPriority w:val="99"/>
@@ -4505,10 +4563,10 @@
       <w:color w:val="007789" w:themeColor="accent1" w:themeShade="BF"/>
     </w:rPr>
   </w:style>
-  <w:style w:type="paragraph" w:styleId="BodyText3">
+  <w:style w:type="paragraph" w:styleId="Brdtext3">
     <w:name w:val="Body Text 3"/>
     <w:basedOn w:val="Normal"/>
-    <w:link w:val="BodyText3Char"/>
+    <w:link w:val="Brdtext3Char"/>
     <w:uiPriority w:val="99"/>
     <w:semiHidden/>
     <w:unhideWhenUsed/>
@@ -4520,10 +4578,10 @@
       <w:szCs w:val="16"/>
     </w:rPr>
   </w:style>
-  <w:style w:type="character" w:customStyle="1" w:styleId="BodyText3Char">
-    <w:name w:val="Body Text 3 Char"/>
-    <w:basedOn w:val="DefaultParagraphFont"/>
-    <w:link w:val="BodyText3"/>
+  <w:style w:type="character" w:customStyle="1" w:styleId="Brdtext3Char">
+    <w:name w:val="Brödtext 3 Char"/>
+    <w:basedOn w:val="Standardstycketeckensnitt"/>
+    <w:link w:val="Brdtext3"/>
     <w:uiPriority w:val="99"/>
     <w:semiHidden/>
     <w:rsid w:val="00C6554A"/>
@@ -4531,10 +4589,10 @@
       <w:szCs w:val="16"/>
     </w:rPr>
   </w:style>
-  <w:style w:type="paragraph" w:styleId="BodyTextIndent3">
+  <w:style w:type="paragraph" w:styleId="Brdtextmedindrag3">
     <w:name w:val="Body Text Indent 3"/>
     <w:basedOn w:val="Normal"/>
-    <w:link w:val="BodyTextIndent3Char"/>
+    <w:link w:val="Brdtextmedindrag3Char"/>
     <w:uiPriority w:val="99"/>
     <w:semiHidden/>
     <w:unhideWhenUsed/>
@@ -4547,10 +4605,10 @@
       <w:szCs w:val="16"/>
     </w:rPr>
   </w:style>
-  <w:style w:type="character" w:customStyle="1" w:styleId="BodyTextIndent3Char">
-    <w:name w:val="Body Text Indent 3 Char"/>
-    <w:basedOn w:val="DefaultParagraphFont"/>
-    <w:link w:val="BodyTextIndent3"/>
+  <w:style w:type="character" w:customStyle="1" w:styleId="Brdtextmedindrag3Char">
+    <w:name w:val="Brödtext med indrag 3 Char"/>
+    <w:basedOn w:val="Standardstycketeckensnitt"/>
+    <w:link w:val="Brdtextmedindrag3"/>
     <w:uiPriority w:val="99"/>
     <w:semiHidden/>
     <w:rsid w:val="00C6554A"/>
@@ -4558,9 +4616,9 @@
       <w:szCs w:val="16"/>
     </w:rPr>
   </w:style>
-  <w:style w:type="character" w:styleId="CommentReference">
+  <w:style w:type="character" w:styleId="Kommentarsreferens">
     <w:name w:val="annotation reference"/>
-    <w:basedOn w:val="DefaultParagraphFont"/>
+    <w:basedOn w:val="Standardstycketeckensnitt"/>
     <w:uiPriority w:val="99"/>
     <w:semiHidden/>
     <w:unhideWhenUsed/>
@@ -4570,10 +4628,10 @@
       <w:szCs w:val="16"/>
     </w:rPr>
   </w:style>
-  <w:style w:type="paragraph" w:styleId="CommentText">
+  <w:style w:type="paragraph" w:styleId="Kommentarer">
     <w:name w:val="annotation text"/>
     <w:basedOn w:val="Normal"/>
-    <w:link w:val="CommentTextChar"/>
+    <w:link w:val="KommentarerChar"/>
     <w:uiPriority w:val="99"/>
     <w:semiHidden/>
     <w:unhideWhenUsed/>
@@ -4585,10 +4643,10 @@
       <w:szCs w:val="20"/>
     </w:rPr>
   </w:style>
-  <w:style w:type="character" w:customStyle="1" w:styleId="CommentTextChar">
-    <w:name w:val="Comment Text Char"/>
-    <w:basedOn w:val="DefaultParagraphFont"/>
-    <w:link w:val="CommentText"/>
+  <w:style w:type="character" w:customStyle="1" w:styleId="KommentarerChar">
+    <w:name w:val="Kommentarer Char"/>
+    <w:basedOn w:val="Standardstycketeckensnitt"/>
+    <w:link w:val="Kommentarer"/>
     <w:uiPriority w:val="99"/>
     <w:semiHidden/>
     <w:rsid w:val="00C6554A"/>
@@ -4596,11 +4654,11 @@
       <w:szCs w:val="20"/>
     </w:rPr>
   </w:style>
-  <w:style w:type="paragraph" w:styleId="CommentSubject">
+  <w:style w:type="paragraph" w:styleId="Kommentarsmne">
     <w:name w:val="annotation subject"/>
-    <w:basedOn w:val="CommentText"/>
-    <w:next w:val="CommentText"/>
-    <w:link w:val="CommentSubjectChar"/>
+    <w:basedOn w:val="Kommentarer"/>
+    <w:next w:val="Kommentarer"/>
+    <w:link w:val="KommentarsmneChar"/>
     <w:uiPriority w:val="99"/>
     <w:semiHidden/>
     <w:unhideWhenUsed/>
@@ -4610,10 +4668,10 @@
       <w:bCs/>
     </w:rPr>
   </w:style>
-  <w:style w:type="character" w:customStyle="1" w:styleId="CommentSubjectChar">
-    <w:name w:val="Comment Subject Char"/>
-    <w:basedOn w:val="CommentTextChar"/>
-    <w:link w:val="CommentSubject"/>
+  <w:style w:type="character" w:customStyle="1" w:styleId="KommentarsmneChar">
+    <w:name w:val="Kommentarsämne Char"/>
+    <w:basedOn w:val="KommentarerChar"/>
+    <w:link w:val="Kommentarsmne"/>
     <w:uiPriority w:val="99"/>
     <w:semiHidden/>
     <w:rsid w:val="00C6554A"/>
@@ -4623,10 +4681,10 @@
       <w:szCs w:val="20"/>
     </w:rPr>
   </w:style>
-  <w:style w:type="paragraph" w:styleId="DocumentMap">
+  <w:style w:type="paragraph" w:styleId="Dokumentversikt">
     <w:name w:val="Document Map"/>
     <w:basedOn w:val="Normal"/>
-    <w:link w:val="DocumentMapChar"/>
+    <w:link w:val="DokumentversiktChar"/>
     <w:uiPriority w:val="99"/>
     <w:semiHidden/>
     <w:unhideWhenUsed/>
@@ -4639,10 +4697,10 @@
       <w:szCs w:val="16"/>
     </w:rPr>
   </w:style>
-  <w:style w:type="character" w:customStyle="1" w:styleId="DocumentMapChar">
-    <w:name w:val="Document Map Char"/>
-    <w:basedOn w:val="DefaultParagraphFont"/>
-    <w:link w:val="DocumentMap"/>
+  <w:style w:type="character" w:customStyle="1" w:styleId="DokumentversiktChar">
+    <w:name w:val="Dokumentöversikt Char"/>
+    <w:basedOn w:val="Standardstycketeckensnitt"/>
+    <w:link w:val="Dokumentversikt"/>
     <w:uiPriority w:val="99"/>
     <w:semiHidden/>
     <w:rsid w:val="00C6554A"/>
@@ -4651,10 +4709,10 @@
       <w:szCs w:val="16"/>
     </w:rPr>
   </w:style>
-  <w:style w:type="paragraph" w:styleId="EndnoteText">
+  <w:style w:type="paragraph" w:styleId="Slutnotstext">
     <w:name w:val="endnote text"/>
     <w:basedOn w:val="Normal"/>
-    <w:link w:val="EndnoteTextChar"/>
+    <w:link w:val="SlutnotstextChar"/>
     <w:uiPriority w:val="99"/>
     <w:semiHidden/>
     <w:unhideWhenUsed/>
@@ -4666,10 +4724,10 @@
       <w:szCs w:val="20"/>
     </w:rPr>
   </w:style>
-  <w:style w:type="character" w:customStyle="1" w:styleId="EndnoteTextChar">
-    <w:name w:val="Endnote Text Char"/>
-    <w:basedOn w:val="DefaultParagraphFont"/>
-    <w:link w:val="EndnoteText"/>
+  <w:style w:type="character" w:customStyle="1" w:styleId="SlutnotstextChar">
+    <w:name w:val="Slutnotstext Char"/>
+    <w:basedOn w:val="Standardstycketeckensnitt"/>
+    <w:link w:val="Slutnotstext"/>
     <w:uiPriority w:val="99"/>
     <w:semiHidden/>
     <w:rsid w:val="00C6554A"/>
@@ -4677,7 +4735,7 @@
       <w:szCs w:val="20"/>
     </w:rPr>
   </w:style>
-  <w:style w:type="paragraph" w:styleId="EnvelopeReturn">
+  <w:style w:type="paragraph" w:styleId="Avsndaradress-brev">
     <w:name w:val="envelope return"/>
     <w:basedOn w:val="Normal"/>
     <w:uiPriority w:val="99"/>
@@ -4692,9 +4750,9 @@
       <w:szCs w:val="20"/>
     </w:rPr>
   </w:style>
-  <w:style w:type="character" w:styleId="FollowedHyperlink">
+  <w:style w:type="character" w:styleId="AnvndHyperlnk">
     <w:name w:val="FollowedHyperlink"/>
-    <w:basedOn w:val="DefaultParagraphFont"/>
+    <w:basedOn w:val="Standardstycketeckensnitt"/>
     <w:uiPriority w:val="99"/>
     <w:semiHidden/>
     <w:unhideWhenUsed/>
@@ -4704,10 +4762,10 @@
       <w:u w:val="single"/>
     </w:rPr>
   </w:style>
-  <w:style w:type="paragraph" w:styleId="FootnoteText">
+  <w:style w:type="paragraph" w:styleId="Fotnotstext">
     <w:name w:val="footnote text"/>
     <w:basedOn w:val="Normal"/>
-    <w:link w:val="FootnoteTextChar"/>
+    <w:link w:val="FotnotstextChar"/>
     <w:uiPriority w:val="99"/>
     <w:semiHidden/>
     <w:unhideWhenUsed/>
@@ -4719,10 +4777,10 @@
       <w:szCs w:val="20"/>
     </w:rPr>
   </w:style>
-  <w:style w:type="character" w:customStyle="1" w:styleId="FootnoteTextChar">
-    <w:name w:val="Footnote Text Char"/>
-    <w:basedOn w:val="DefaultParagraphFont"/>
-    <w:link w:val="FootnoteText"/>
+  <w:style w:type="character" w:customStyle="1" w:styleId="FotnotstextChar">
+    <w:name w:val="Fotnotstext Char"/>
+    <w:basedOn w:val="Standardstycketeckensnitt"/>
+    <w:link w:val="Fotnotstext"/>
     <w:uiPriority w:val="99"/>
     <w:semiHidden/>
     <w:rsid w:val="00C6554A"/>
@@ -4730,9 +4788,9 @@
       <w:szCs w:val="20"/>
     </w:rPr>
   </w:style>
-  <w:style w:type="character" w:styleId="HTMLCode">
+  <w:style w:type="character" w:styleId="HTML-kod">
     <w:name w:val="HTML Code"/>
-    <w:basedOn w:val="DefaultParagraphFont"/>
+    <w:basedOn w:val="Standardstycketeckensnitt"/>
     <w:uiPriority w:val="99"/>
     <w:semiHidden/>
     <w:unhideWhenUsed/>
@@ -4743,9 +4801,9 @@
       <w:szCs w:val="20"/>
     </w:rPr>
   </w:style>
-  <w:style w:type="character" w:styleId="HTMLKeyboard">
+  <w:style w:type="character" w:styleId="HTML-tangentbord">
     <w:name w:val="HTML Keyboard"/>
-    <w:basedOn w:val="DefaultParagraphFont"/>
+    <w:basedOn w:val="Standardstycketeckensnitt"/>
     <w:uiPriority w:val="99"/>
     <w:semiHidden/>
     <w:unhideWhenUsed/>
@@ -4756,10 +4814,10 @@
       <w:szCs w:val="20"/>
     </w:rPr>
   </w:style>
-  <w:style w:type="paragraph" w:styleId="HTMLPreformatted">
+  <w:style w:type="paragraph" w:styleId="HTML-frformaterad">
     <w:name w:val="HTML Preformatted"/>
     <w:basedOn w:val="Normal"/>
-    <w:link w:val="HTMLPreformattedChar"/>
+    <w:link w:val="HTML-frformateradChar"/>
     <w:uiPriority w:val="99"/>
     <w:semiHidden/>
     <w:unhideWhenUsed/>
@@ -4772,10 +4830,10 @@
       <w:szCs w:val="20"/>
     </w:rPr>
   </w:style>
-  <w:style w:type="character" w:customStyle="1" w:styleId="HTMLPreformattedChar">
-    <w:name w:val="HTML Preformatted Char"/>
-    <w:basedOn w:val="DefaultParagraphFont"/>
-    <w:link w:val="HTMLPreformatted"/>
+  <w:style w:type="character" w:customStyle="1" w:styleId="HTML-frformateradChar">
+    <w:name w:val="HTML - förformaterad Char"/>
+    <w:basedOn w:val="Standardstycketeckensnitt"/>
+    <w:link w:val="HTML-frformaterad"/>
     <w:uiPriority w:val="99"/>
     <w:semiHidden/>
     <w:rsid w:val="00C6554A"/>
@@ -4784,9 +4842,9 @@
       <w:szCs w:val="20"/>
     </w:rPr>
   </w:style>
-  <w:style w:type="character" w:styleId="HTMLTypewriter">
+  <w:style w:type="character" w:styleId="HTML-skrivmaskin">
     <w:name w:val="HTML Typewriter"/>
-    <w:basedOn w:val="DefaultParagraphFont"/>
+    <w:basedOn w:val="Standardstycketeckensnitt"/>
     <w:uiPriority w:val="99"/>
     <w:semiHidden/>
     <w:unhideWhenUsed/>
@@ -4797,9 +4855,9 @@
       <w:szCs w:val="20"/>
     </w:rPr>
   </w:style>
-  <w:style w:type="character" w:styleId="Hyperlink">
+  <w:style w:type="character" w:styleId="Hyperlnk">
     <w:name w:val="Hyperlink"/>
-    <w:basedOn w:val="DefaultParagraphFont"/>
+    <w:basedOn w:val="Standardstycketeckensnitt"/>
     <w:uiPriority w:val="99"/>
     <w:unhideWhenUsed/>
     <w:rsid w:val="00C6554A"/>
@@ -4808,9 +4866,9 @@
       <w:u w:val="single"/>
     </w:rPr>
   </w:style>
-  <w:style w:type="paragraph" w:styleId="MacroText">
+  <w:style w:type="paragraph" w:styleId="Makrotext">
     <w:name w:val="macro"/>
-    <w:link w:val="MacroTextChar"/>
+    <w:link w:val="MakrotextChar"/>
     <w:uiPriority w:val="99"/>
     <w:semiHidden/>
     <w:unhideWhenUsed/>
@@ -4834,10 +4892,10 @@
       <w:szCs w:val="20"/>
     </w:rPr>
   </w:style>
-  <w:style w:type="character" w:customStyle="1" w:styleId="MacroTextChar">
-    <w:name w:val="Macro Text Char"/>
-    <w:basedOn w:val="DefaultParagraphFont"/>
-    <w:link w:val="MacroText"/>
+  <w:style w:type="character" w:customStyle="1" w:styleId="MakrotextChar">
+    <w:name w:val="Makrotext Char"/>
+    <w:basedOn w:val="Standardstycketeckensnitt"/>
+    <w:link w:val="Makrotext"/>
     <w:uiPriority w:val="99"/>
     <w:semiHidden/>
     <w:rsid w:val="00C6554A"/>
@@ -4846,9 +4904,9 @@
       <w:szCs w:val="20"/>
     </w:rPr>
   </w:style>
-  <w:style w:type="character" w:styleId="PlaceholderText">
+  <w:style w:type="character" w:styleId="Platshllartext">
     <w:name w:val="Placeholder Text"/>
-    <w:basedOn w:val="DefaultParagraphFont"/>
+    <w:basedOn w:val="Standardstycketeckensnitt"/>
     <w:uiPriority w:val="99"/>
     <w:semiHidden/>
     <w:rsid w:val="00C6554A"/>
@@ -4856,10 +4914,10 @@
       <w:color w:val="595959" w:themeColor="text1" w:themeTint="A6"/>
     </w:rPr>
   </w:style>
-  <w:style w:type="paragraph" w:styleId="PlainText">
+  <w:style w:type="paragraph" w:styleId="Oformateradtext">
     <w:name w:val="Plain Text"/>
     <w:basedOn w:val="Normal"/>
-    <w:link w:val="PlainTextChar"/>
+    <w:link w:val="OformateradtextChar"/>
     <w:uiPriority w:val="99"/>
     <w:semiHidden/>
     <w:unhideWhenUsed/>
@@ -4872,10 +4930,10 @@
       <w:szCs w:val="21"/>
     </w:rPr>
   </w:style>
-  <w:style w:type="character" w:customStyle="1" w:styleId="PlainTextChar">
-    <w:name w:val="Plain Text Char"/>
-    <w:basedOn w:val="DefaultParagraphFont"/>
-    <w:link w:val="PlainText"/>
+  <w:style w:type="character" w:customStyle="1" w:styleId="OformateradtextChar">
+    <w:name w:val="Oformaterad text Char"/>
+    <w:basedOn w:val="Standardstycketeckensnitt"/>
+    <w:link w:val="Oformateradtext"/>
     <w:uiPriority w:val="99"/>
     <w:semiHidden/>
     <w:rsid w:val="00C6554A"/>
@@ -4884,10 +4942,10 @@
       <w:szCs w:val="21"/>
     </w:rPr>
   </w:style>
-  <w:style w:type="character" w:customStyle="1" w:styleId="Heading7Char">
-    <w:name w:val="Heading 7 Char"/>
-    <w:basedOn w:val="DefaultParagraphFont"/>
-    <w:link w:val="Heading7"/>
+  <w:style w:type="character" w:customStyle="1" w:styleId="Rubrik7Char">
+    <w:name w:val="Rubrik 7 Char"/>
+    <w:basedOn w:val="Standardstycketeckensnitt"/>
+    <w:link w:val="Rubrik7"/>
     <w:uiPriority w:val="9"/>
     <w:semiHidden/>
     <w:rsid w:val="002554CD"/>
@@ -4898,10 +4956,10 @@
       <w:color w:val="004F5B" w:themeColor="accent1" w:themeShade="7F"/>
     </w:rPr>
   </w:style>
-  <w:style w:type="character" w:customStyle="1" w:styleId="Heading6Char">
-    <w:name w:val="Heading 6 Char"/>
-    <w:basedOn w:val="DefaultParagraphFont"/>
-    <w:link w:val="Heading6"/>
+  <w:style w:type="character" w:customStyle="1" w:styleId="Rubrik6Char">
+    <w:name w:val="Rubrik 6 Char"/>
+    <w:basedOn w:val="Standardstycketeckensnitt"/>
+    <w:link w:val="Rubrik6"/>
     <w:uiPriority w:val="9"/>
     <w:semiHidden/>
     <w:rsid w:val="002554CD"/>
@@ -4910,9 +4968,9 @@
       <w:color w:val="004F5B" w:themeColor="accent1" w:themeShade="7F"/>
     </w:rPr>
   </w:style>
-  <w:style w:type="table" w:styleId="TableGrid">
+  <w:style w:type="table" w:styleId="Tabellrutnt">
     <w:name w:val="Table Grid"/>
-    <w:basedOn w:val="TableNormal"/>
+    <w:basedOn w:val="Normaltabell"/>
     <w:uiPriority w:val="39"/>
     <w:rsid w:val="003069E7"/>
     <w:pPr>
@@ -4929,9 +4987,9 @@
       </w:tblBorders>
     </w:tblPr>
   </w:style>
-  <w:style w:type="table" w:styleId="GridTable4-Accent1">
+  <w:style w:type="table" w:styleId="Rutntstabell4dekorfrg1">
     <w:name w:val="Grid Table 4 Accent 1"/>
-    <w:basedOn w:val="TableNormal"/>
+    <w:basedOn w:val="Normaltabell"/>
     <w:uiPriority w:val="49"/>
     <w:rsid w:val="003069E7"/>
     <w:pPr>
@@ -5005,9 +5063,9 @@
       </w:tcPr>
     </w:tblStylePr>
   </w:style>
-  <w:style w:type="paragraph" w:styleId="TOCHeading">
+  <w:style w:type="paragraph" w:styleId="Innehllsfrteckningsrubrik">
     <w:name w:val="TOC Heading"/>
-    <w:basedOn w:val="Heading1"/>
+    <w:basedOn w:val="Rubrik1"/>
     <w:next w:val="Normal"/>
     <w:uiPriority w:val="39"/>
     <w:unhideWhenUsed/>
@@ -5025,7 +5083,7 @@
       <w:lang w:val="sv-SE" w:eastAsia="ja-JP"/>
     </w:rPr>
   </w:style>
-  <w:style w:type="paragraph" w:styleId="TOC1">
+  <w:style w:type="paragraph" w:styleId="Innehll1">
     <w:name w:val="toc 1"/>
     <w:basedOn w:val="Normal"/>
     <w:next w:val="Normal"/>
@@ -5042,7 +5100,7 @@
       <w:lang w:val="sv-SE" w:eastAsia="ja-JP"/>
     </w:rPr>
   </w:style>
-  <w:style w:type="paragraph" w:styleId="TOC2">
+  <w:style w:type="paragraph" w:styleId="Innehll2">
     <w:name w:val="toc 2"/>
     <w:basedOn w:val="Normal"/>
     <w:next w:val="Normal"/>
@@ -5064,7 +5122,7 @@
 </file>
 
 <file path=word/glossary/document.xml><?xml version="1.0" encoding="utf-8"?>
-<w:glossaryDocument xmlns:wpc="http://schemas.microsoft.com/office/word/2010/wordprocessingCanvas" xmlns:cx="http://schemas.microsoft.com/office/drawing/2014/chartex" xmlns:cx1="http://schemas.microsoft.com/office/drawing/2015/9/8/chartex" xmlns:cx2="http://schemas.microsoft.com/office/drawing/2015/10/21/chartex" xmlns:cx3="http://schemas.microsoft.com/office/drawing/2016/5/9/chartex" xmlns:cx4="http://schemas.microsoft.com/office/drawing/2016/5/10/chartex" xmlns:cx5="http://schemas.microsoft.com/office/drawing/2016/5/11/chartex" xmlns:cx6="http://schemas.microsoft.com/office/drawing/2016/5/12/chartex" xmlns:cx7="http://schemas.microsoft.com/office/drawing/2016/5/13/chartex" xmlns:cx8="http://schemas.microsoft.com/office/drawing/2016/5/14/chartex" xmlns:mc="http://schemas.openxmlformats.org/markup-compatibility/2006" xmlns:aink="http://schemas.microsoft.com/office/drawing/2016/ink" xmlns:am3d="http://schemas.microsoft.com/office/drawing/2017/model3d" xmlns:o="urn:schemas-microsoft-com:office:office" xmlns:oel="http://schemas.microsoft.com/office/2019/extlst" xmlns:r="http://schemas.openxmlformats.org/officeDocument/2006/relationships" xmlns:m="http://schemas.openxmlformats.org/officeDocument/2006/math" xmlns:v="urn:schemas-microsoft-com:vml" xmlns:wp14="http://schemas.microsoft.com/office/word/2010/wordprocessingDrawing" xmlns:wp="http://schemas.openxmlformats.org/drawingml/2006/wordprocessingDrawing" xmlns:w10="urn:schemas-microsoft-com:office:word" xmlns:w="http://schemas.openxmlformats.org/wordprocessingml/2006/main" xmlns:w14="http://schemas.microsoft.com/office/word/2010/wordml" xmlns:w15="http://schemas.microsoft.com/office/word/2012/wordml" xmlns:w16cex="http://schemas.microsoft.com/office/word/2018/wordml/cex" xmlns:w16cid="http://schemas.microsoft.com/office/word/2016/wordml/cid" xmlns:w16="http://schemas.microsoft.com/office/word/2018/wordml" xmlns:w16sdtdh="http://schemas.microsoft.com/office/word/2020/wordml/sdtdatahash" xmlns:w16se="http://schemas.microsoft.com/office/word/2015/wordml/symex" xmlns:wpg="http://schemas.microsoft.com/office/word/2010/wordprocessingGroup" xmlns:wpi="http://schemas.microsoft.com/office/word/2010/wordprocessingInk" xmlns:wne="http://schemas.microsoft.com/office/word/2006/wordml" xmlns:wps="http://schemas.microsoft.com/office/word/2010/wordprocessingShape" mc:Ignorable="w14 w15 w16se w16cid w16 w16cex w16sdtdh wp14">
+<w:glossaryDocument xmlns:wpc="http://schemas.microsoft.com/office/word/2010/wordprocessingCanvas" xmlns:cx="http://schemas.microsoft.com/office/drawing/2014/chartex" xmlns:cx1="http://schemas.microsoft.com/office/drawing/2015/9/8/chartex" xmlns:cx2="http://schemas.microsoft.com/office/drawing/2015/10/21/chartex" xmlns:cx3="http://schemas.microsoft.com/office/drawing/2016/5/9/chartex" xmlns:cx4="http://schemas.microsoft.com/office/drawing/2016/5/10/chartex" xmlns:cx5="http://schemas.microsoft.com/office/drawing/2016/5/11/chartex" xmlns:cx6="http://schemas.microsoft.com/office/drawing/2016/5/12/chartex" xmlns:cx7="http://schemas.microsoft.com/office/drawing/2016/5/13/chartex" xmlns:cx8="http://schemas.microsoft.com/office/drawing/2016/5/14/chartex" xmlns:mc="http://schemas.openxmlformats.org/markup-compatibility/2006" xmlns:aink="http://schemas.microsoft.com/office/drawing/2016/ink" xmlns:am3d="http://schemas.microsoft.com/office/drawing/2017/model3d" xmlns:o="urn:schemas-microsoft-com:office:office" xmlns:r="http://schemas.openxmlformats.org/officeDocument/2006/relationships" xmlns:m="http://schemas.openxmlformats.org/officeDocument/2006/math" xmlns:v="urn:schemas-microsoft-com:vml" xmlns:wp14="http://schemas.microsoft.com/office/word/2010/wordprocessingDrawing" xmlns:wp="http://schemas.openxmlformats.org/drawingml/2006/wordprocessingDrawing" xmlns:w10="urn:schemas-microsoft-com:office:word" xmlns:w="http://schemas.openxmlformats.org/wordprocessingml/2006/main" xmlns:w14="http://schemas.microsoft.com/office/word/2010/wordml" xmlns:w15="http://schemas.microsoft.com/office/word/2012/wordml" xmlns:w16cid="http://schemas.microsoft.com/office/word/2016/wordml/cid" xmlns:w16se="http://schemas.microsoft.com/office/word/2015/wordml/symex" xmlns:wpg="http://schemas.microsoft.com/office/word/2010/wordprocessingGroup" xmlns:wpi="http://schemas.microsoft.com/office/word/2010/wordprocessingInk" xmlns:wne="http://schemas.microsoft.com/office/word/2006/wordml" xmlns:wps="http://schemas.microsoft.com/office/word/2010/wordprocessingShape" mc:Ignorable="w14 w15 w16se w16cid wp14">
   <w:docParts>
     <w:docPart>
       <w:docPartPr>
@@ -5088,7 +5146,7 @@
           </w:pPr>
           <w:r>
             <w:rPr>
-              <w:rStyle w:val="PlaceholderText"/>
+              <w:rStyle w:val="Platshllartext"/>
             </w:rPr>
             <w:t>[Titel]</w:t>
           </w:r>
@@ -5117,7 +5175,7 @@
           </w:pPr>
           <w:r>
             <w:rPr>
-              <w:rStyle w:val="PlaceholderText"/>
+              <w:rStyle w:val="Platshllartext"/>
             </w:rPr>
             <w:t>[Ämne]</w:t>
           </w:r>
@@ -5146,7 +5204,7 @@
           </w:pPr>
           <w:r>
             <w:rPr>
-              <w:rStyle w:val="PlaceholderText"/>
+              <w:rStyle w:val="Platshllartext"/>
             </w:rPr>
             <w:t>[Författare]</w:t>
           </w:r>
@@ -5175,7 +5233,7 @@
           </w:pPr>
           <w:r>
             <w:rPr>
-              <w:rStyle w:val="PlaceholderText"/>
+              <w:rStyle w:val="Platshllartext"/>
             </w:rPr>
             <w:t>[Publiceringsdatum]</w:t>
           </w:r>
@@ -5204,7 +5262,7 @@
           </w:pPr>
           <w:r>
             <w:rPr>
-              <w:rStyle w:val="PlaceholderText"/>
+              <w:rStyle w:val="Platshllartext"/>
             </w:rPr>
             <w:t>[Företag]</w:t>
           </w:r>
@@ -5216,7 +5274,7 @@
 </file>
 
 <file path=word/glossary/fontTable.xml><?xml version="1.0" encoding="utf-8"?>
-<w:fonts xmlns:mc="http://schemas.openxmlformats.org/markup-compatibility/2006" xmlns:r="http://schemas.openxmlformats.org/officeDocument/2006/relationships" xmlns:w="http://schemas.openxmlformats.org/wordprocessingml/2006/main" xmlns:w14="http://schemas.microsoft.com/office/word/2010/wordml" xmlns:w15="http://schemas.microsoft.com/office/word/2012/wordml" xmlns:w16cex="http://schemas.microsoft.com/office/word/2018/wordml/cex" xmlns:w16cid="http://schemas.microsoft.com/office/word/2016/wordml/cid" xmlns:w16="http://schemas.microsoft.com/office/word/2018/wordml" xmlns:w16sdtdh="http://schemas.microsoft.com/office/word/2020/wordml/sdtdatahash" xmlns:w16se="http://schemas.microsoft.com/office/word/2015/wordml/symex" mc:Ignorable="w14 w15 w16se w16cid w16 w16cex w16sdtdh">
+<w:fonts xmlns:mc="http://schemas.openxmlformats.org/markup-compatibility/2006" xmlns:r="http://schemas.openxmlformats.org/officeDocument/2006/relationships" xmlns:w="http://schemas.openxmlformats.org/wordprocessingml/2006/main" xmlns:w14="http://schemas.microsoft.com/office/word/2010/wordml" xmlns:w15="http://schemas.microsoft.com/office/word/2012/wordml" xmlns:w16cid="http://schemas.microsoft.com/office/word/2016/wordml/cid" xmlns:w16se="http://schemas.microsoft.com/office/word/2015/wordml/symex" mc:Ignorable="w14 w15 w16se w16cid">
   <w:font w:name="Symbol">
     <w:panose1 w:val="05050102010706020507"/>
     <w:charset w:val="02"/>
@@ -5264,7 +5322,7 @@
     <w:charset w:val="00"/>
     <w:family w:val="modern"/>
     <w:pitch w:val="fixed"/>
-    <w:sig w:usb0="A1002AFF" w:usb1="4000F9FB" w:usb2="00040000" w:usb3="00000000" w:csb0="000001FF" w:csb1="00000000"/>
+    <w:sig w:usb0="A10002FF" w:usb1="4000F9FB" w:usb2="00040000" w:usb3="00000000" w:csb0="0000019F" w:csb1="00000000"/>
   </w:font>
   <w:font w:name="Calibri">
     <w:panose1 w:val="020F0502020204030204"/>
@@ -5284,7 +5342,7 @@
 </file>
 
 <file path=word/glossary/numbering.xml><?xml version="1.0" encoding="utf-8"?>
-<w:numbering xmlns:wpc="http://schemas.microsoft.com/office/word/2010/wordprocessingCanvas" xmlns:cx="http://schemas.microsoft.com/office/drawing/2014/chartex" xmlns:cx1="http://schemas.microsoft.com/office/drawing/2015/9/8/chartex" xmlns:cx2="http://schemas.microsoft.com/office/drawing/2015/10/21/chartex" xmlns:cx3="http://schemas.microsoft.com/office/drawing/2016/5/9/chartex" xmlns:cx4="http://schemas.microsoft.com/office/drawing/2016/5/10/chartex" xmlns:cx5="http://schemas.microsoft.com/office/drawing/2016/5/11/chartex" xmlns:cx6="http://schemas.microsoft.com/office/drawing/2016/5/12/chartex" xmlns:cx7="http://schemas.microsoft.com/office/drawing/2016/5/13/chartex" xmlns:cx8="http://schemas.microsoft.com/office/drawing/2016/5/14/chartex" xmlns:mc="http://schemas.openxmlformats.org/markup-compatibility/2006" xmlns:aink="http://schemas.microsoft.com/office/drawing/2016/ink" xmlns:am3d="http://schemas.microsoft.com/office/drawing/2017/model3d" xmlns:o="urn:schemas-microsoft-com:office:office" xmlns:oel="http://schemas.microsoft.com/office/2019/extlst" xmlns:r="http://schemas.openxmlformats.org/officeDocument/2006/relationships" xmlns:m="http://schemas.openxmlformats.org/officeDocument/2006/math" xmlns:v="urn:schemas-microsoft-com:vml" xmlns:wp14="http://schemas.microsoft.com/office/word/2010/wordprocessingDrawing" xmlns:wp="http://schemas.openxmlformats.org/drawingml/2006/wordprocessingDrawing" xmlns:w10="urn:schemas-microsoft-com:office:word" xmlns:w="http://schemas.openxmlformats.org/wordprocessingml/2006/main" xmlns:w14="http://schemas.microsoft.com/office/word/2010/wordml" xmlns:w15="http://schemas.microsoft.com/office/word/2012/wordml" xmlns:w16cex="http://schemas.microsoft.com/office/word/2018/wordml/cex" xmlns:w16cid="http://schemas.microsoft.com/office/word/2016/wordml/cid" xmlns:w16="http://schemas.microsoft.com/office/word/2018/wordml" xmlns:w16sdtdh="http://schemas.microsoft.com/office/word/2020/wordml/sdtdatahash" xmlns:w16se="http://schemas.microsoft.com/office/word/2015/wordml/symex" xmlns:wpg="http://schemas.microsoft.com/office/word/2010/wordprocessingGroup" xmlns:wpi="http://schemas.microsoft.com/office/word/2010/wordprocessingInk" xmlns:wne="http://schemas.microsoft.com/office/word/2006/wordml" xmlns:wps="http://schemas.microsoft.com/office/word/2010/wordprocessingShape" mc:Ignorable="w14 w15 w16se w16cid w16 w16cex w16sdtdh wp14">
+<w:numbering xmlns:wpc="http://schemas.microsoft.com/office/word/2010/wordprocessingCanvas" xmlns:cx="http://schemas.microsoft.com/office/drawing/2014/chartex" xmlns:cx1="http://schemas.microsoft.com/office/drawing/2015/9/8/chartex" xmlns:cx2="http://schemas.microsoft.com/office/drawing/2015/10/21/chartex" xmlns:cx3="http://schemas.microsoft.com/office/drawing/2016/5/9/chartex" xmlns:cx4="http://schemas.microsoft.com/office/drawing/2016/5/10/chartex" xmlns:cx5="http://schemas.microsoft.com/office/drawing/2016/5/11/chartex" xmlns:cx6="http://schemas.microsoft.com/office/drawing/2016/5/12/chartex" xmlns:cx7="http://schemas.microsoft.com/office/drawing/2016/5/13/chartex" xmlns:cx8="http://schemas.microsoft.com/office/drawing/2016/5/14/chartex" xmlns:mc="http://schemas.openxmlformats.org/markup-compatibility/2006" xmlns:aink="http://schemas.microsoft.com/office/drawing/2016/ink" xmlns:am3d="http://schemas.microsoft.com/office/drawing/2017/model3d" xmlns:o="urn:schemas-microsoft-com:office:office" xmlns:r="http://schemas.openxmlformats.org/officeDocument/2006/relationships" xmlns:m="http://schemas.openxmlformats.org/officeDocument/2006/math" xmlns:v="urn:schemas-microsoft-com:vml" xmlns:wp14="http://schemas.microsoft.com/office/word/2010/wordprocessingDrawing" xmlns:wp="http://schemas.openxmlformats.org/drawingml/2006/wordprocessingDrawing" xmlns:w10="urn:schemas-microsoft-com:office:word" xmlns:w="http://schemas.openxmlformats.org/wordprocessingml/2006/main" xmlns:w14="http://schemas.microsoft.com/office/word/2010/wordml" xmlns:w15="http://schemas.microsoft.com/office/word/2012/wordml" xmlns:w16cid="http://schemas.microsoft.com/office/word/2016/wordml/cid" xmlns:w16se="http://schemas.microsoft.com/office/word/2015/wordml/symex" xmlns:wpg="http://schemas.microsoft.com/office/word/2010/wordprocessingGroup" xmlns:wpi="http://schemas.microsoft.com/office/word/2010/wordprocessingInk" xmlns:wne="http://schemas.microsoft.com/office/word/2006/wordml" xmlns:wps="http://schemas.microsoft.com/office/word/2010/wordprocessingShape" mc:Ignorable="w14 w15 w16se w16cid wp14">
   <w:abstractNum w:abstractNumId="0" w15:restartNumberingAfterBreak="0">
     <w:nsid w:val="FFFFFF89"/>
     <w:multiLevelType w:val="singleLevel"/>
@@ -5292,7 +5350,7 @@
     <w:lvl w:ilvl="0">
       <w:start w:val="1"/>
       <w:numFmt w:val="bullet"/>
-      <w:pStyle w:val="ListBullet"/>
+      <w:pStyle w:val="Punktlista"/>
       <w:lvlText w:val="−"/>
       <w:lvlJc w:val="left"/>
       <w:pPr>
@@ -5304,14 +5362,14 @@
       </w:rPr>
     </w:lvl>
   </w:abstractNum>
-  <w:num w:numId="1" w16cid:durableId="1713767299">
+  <w:num w:numId="1">
     <w:abstractNumId w:val="0"/>
   </w:num>
 </w:numbering>
 </file>
 
 <file path=word/glossary/settings.xml><?xml version="1.0" encoding="utf-8"?>
-<w:settings xmlns:mc="http://schemas.openxmlformats.org/markup-compatibility/2006" xmlns:o="urn:schemas-microsoft-com:office:office" xmlns:r="http://schemas.openxmlformats.org/officeDocument/2006/relationships" xmlns:m="http://schemas.openxmlformats.org/officeDocument/2006/math" xmlns:v="urn:schemas-microsoft-com:vml" xmlns:w10="urn:schemas-microsoft-com:office:word" xmlns:w="http://schemas.openxmlformats.org/wordprocessingml/2006/main" xmlns:w14="http://schemas.microsoft.com/office/word/2010/wordml" xmlns:w15="http://schemas.microsoft.com/office/word/2012/wordml" xmlns:w16cex="http://schemas.microsoft.com/office/word/2018/wordml/cex" xmlns:w16cid="http://schemas.microsoft.com/office/word/2016/wordml/cid" xmlns:w16="http://schemas.microsoft.com/office/word/2018/wordml" xmlns:w16sdtdh="http://schemas.microsoft.com/office/word/2020/wordml/sdtdatahash" xmlns:w16se="http://schemas.microsoft.com/office/word/2015/wordml/symex" xmlns:sl="http://schemas.openxmlformats.org/schemaLibrary/2006/main" mc:Ignorable="w14 w15 w16se w16cid w16 w16cex w16sdtdh">
+<w:settings xmlns:mc="http://schemas.openxmlformats.org/markup-compatibility/2006" xmlns:o="urn:schemas-microsoft-com:office:office" xmlns:r="http://schemas.openxmlformats.org/officeDocument/2006/relationships" xmlns:m="http://schemas.openxmlformats.org/officeDocument/2006/math" xmlns:v="urn:schemas-microsoft-com:vml" xmlns:w10="urn:schemas-microsoft-com:office:word" xmlns:w="http://schemas.openxmlformats.org/wordprocessingml/2006/main" xmlns:w14="http://schemas.microsoft.com/office/word/2010/wordml" xmlns:w15="http://schemas.microsoft.com/office/word/2012/wordml" xmlns:w16cid="http://schemas.microsoft.com/office/word/2016/wordml/cid" xmlns:w16se="http://schemas.microsoft.com/office/word/2015/wordml/symex" xmlns:sl="http://schemas.openxmlformats.org/schemaLibrary/2006/main" mc:Ignorable="w14 w15 w16se w16cid">
   <w:view w:val="normal"/>
   <w:defaultTabStop w:val="1304"/>
   <w:hyphenationZone w:val="425"/>
@@ -5330,6 +5388,7 @@
     <w:rsid w:val="001A4775"/>
     <w:rsid w:val="00230A69"/>
     <w:rsid w:val="0069742F"/>
+    <w:rsid w:val="008508AA"/>
     <w:rsid w:val="00B87CDA"/>
     <w:rsid w:val="00C96464"/>
     <w:rsid w:val="00FE6C7D"/>
@@ -5349,14 +5408,14 @@
   </m:mathPr>
   <w:themeFontLang w:val="sv-FI"/>
   <w:clrSchemeMapping w:bg1="light1" w:t1="dark1" w:bg2="light2" w:t2="dark2" w:accent1="accent1" w:accent2="accent2" w:accent3="accent3" w:accent4="accent4" w:accent5="accent5" w:accent6="accent6" w:hyperlink="hyperlink" w:followedHyperlink="followedHyperlink"/>
-  <w:decimalSymbol w:val="."/>
-  <w:listSeparator w:val=","/>
+  <w:decimalSymbol w:val=","/>
+  <w:listSeparator w:val=";"/>
   <w15:chartTrackingRefBased/>
 </w:settings>
 </file>
 
 <file path=word/glossary/styles.xml><?xml version="1.0" encoding="utf-8"?>
-<w:styles xmlns:mc="http://schemas.openxmlformats.org/markup-compatibility/2006" xmlns:r="http://schemas.openxmlformats.org/officeDocument/2006/relationships" xmlns:w="http://schemas.openxmlformats.org/wordprocessingml/2006/main" xmlns:w14="http://schemas.microsoft.com/office/word/2010/wordml" xmlns:w15="http://schemas.microsoft.com/office/word/2012/wordml" xmlns:w16cex="http://schemas.microsoft.com/office/word/2018/wordml/cex" xmlns:w16cid="http://schemas.microsoft.com/office/word/2016/wordml/cid" xmlns:w16="http://schemas.microsoft.com/office/word/2018/wordml" xmlns:w16sdtdh="http://schemas.microsoft.com/office/word/2020/wordml/sdtdatahash" xmlns:w16se="http://schemas.microsoft.com/office/word/2015/wordml/symex" mc:Ignorable="w14 w15 w16se w16cid w16 w16cex w16sdtdh">
+<w:styles xmlns:mc="http://schemas.openxmlformats.org/markup-compatibility/2006" xmlns:r="http://schemas.openxmlformats.org/officeDocument/2006/relationships" xmlns:w="http://schemas.openxmlformats.org/wordprocessingml/2006/main" xmlns:w14="http://schemas.microsoft.com/office/word/2010/wordml" xmlns:w15="http://schemas.microsoft.com/office/word/2012/wordml" xmlns:w16cid="http://schemas.microsoft.com/office/word/2016/wordml/cid" xmlns:w16se="http://schemas.microsoft.com/office/word/2015/wordml/symex" mc:Ignorable="w14 w15 w16se w16cid">
   <w:docDefaults>
     <w:rPrDefault>
       <w:rPr>
@@ -5372,7 +5431,7 @@
       </w:pPr>
     </w:pPrDefault>
   </w:docDefaults>
-  <w:latentStyles w:defLockedState="0" w:defUIPriority="99" w:defSemiHidden="0" w:defUnhideWhenUsed="0" w:defQFormat="0" w:count="376">
+  <w:latentStyles w:defLockedState="0" w:defUIPriority="99" w:defSemiHidden="0" w:defUnhideWhenUsed="0" w:defQFormat="0" w:count="375">
     <w:lsdException w:name="Normal" w:uiPriority="0" w:qFormat="1"/>
     <w:lsdException w:name="heading 1" w:uiPriority="9" w:qFormat="1"/>
     <w:lsdException w:name="heading 2" w:semiHidden="1" w:uiPriority="9" w:unhideWhenUsed="1" w:qFormat="1"/>
@@ -5748,19 +5807,18 @@
     <w:lsdException w:name="Smart Hyperlink" w:semiHidden="1" w:unhideWhenUsed="1"/>
     <w:lsdException w:name="Hashtag" w:semiHidden="1" w:unhideWhenUsed="1"/>
     <w:lsdException w:name="Unresolved Mention" w:semiHidden="1" w:unhideWhenUsed="1"/>
-    <w:lsdException w:name="Smart Link" w:semiHidden="1" w:unhideWhenUsed="1"/>
   </w:latentStyles>
   <w:style w:type="paragraph" w:default="1" w:styleId="Normal">
     <w:name w:val="Normal"/>
     <w:qFormat/>
   </w:style>
-  <w:style w:type="character" w:default="1" w:styleId="DefaultParagraphFont">
+  <w:style w:type="character" w:default="1" w:styleId="Standardstycketeckensnitt">
     <w:name w:val="Default Paragraph Font"/>
     <w:uiPriority w:val="1"/>
     <w:semiHidden/>
     <w:unhideWhenUsed/>
   </w:style>
-  <w:style w:type="table" w:default="1" w:styleId="TableNormal">
+  <w:style w:type="table" w:default="1" w:styleId="Normaltabell">
     <w:name w:val="Normal Table"/>
     <w:uiPriority w:val="99"/>
     <w:semiHidden/>
@@ -5775,13 +5833,13 @@
       </w:tblCellMar>
     </w:tblPr>
   </w:style>
-  <w:style w:type="numbering" w:default="1" w:styleId="NoList">
+  <w:style w:type="numbering" w:default="1" w:styleId="Ingenlista">
     <w:name w:val="No List"/>
     <w:uiPriority w:val="99"/>
     <w:semiHidden/>
     <w:unhideWhenUsed/>
   </w:style>
-  <w:style w:type="paragraph" w:styleId="ListBullet">
+  <w:style w:type="paragraph" w:styleId="Punktlista">
     <w:name w:val="List Bullet"/>
     <w:basedOn w:val="Normal"/>
     <w:uiPriority w:val="10"/>
@@ -5799,9 +5857,9 @@
       <w:lang w:val="sv-SE" w:eastAsia="en-US"/>
     </w:rPr>
   </w:style>
-  <w:style w:type="character" w:styleId="PlaceholderText">
+  <w:style w:type="character" w:styleId="Platshllartext">
     <w:name w:val="Placeholder Text"/>
-    <w:basedOn w:val="DefaultParagraphFont"/>
+    <w:basedOn w:val="Standardstycketeckensnitt"/>
     <w:uiPriority w:val="99"/>
     <w:semiHidden/>
     <w:rsid w:val="00B87CDA"/>
@@ -5848,7 +5906,7 @@
 </file>
 
 <file path=word/glossary/webSettings.xml><?xml version="1.0" encoding="utf-8"?>
-<w:webSettings xmlns:mc="http://schemas.openxmlformats.org/markup-compatibility/2006" xmlns:r="http://schemas.openxmlformats.org/officeDocument/2006/relationships" xmlns:w="http://schemas.openxmlformats.org/wordprocessingml/2006/main" xmlns:w14="http://schemas.microsoft.com/office/word/2010/wordml" xmlns:w15="http://schemas.microsoft.com/office/word/2012/wordml" xmlns:w16cex="http://schemas.microsoft.com/office/word/2018/wordml/cex" xmlns:w16cid="http://schemas.microsoft.com/office/word/2016/wordml/cid" xmlns:w16="http://schemas.microsoft.com/office/word/2018/wordml" xmlns:w16sdtdh="http://schemas.microsoft.com/office/word/2020/wordml/sdtdatahash" xmlns:w16se="http://schemas.microsoft.com/office/word/2015/wordml/symex" mc:Ignorable="w14 w15 w16se w16cid w16 w16cex w16sdtdh">
+<w:webSettings xmlns:mc="http://schemas.openxmlformats.org/markup-compatibility/2006" xmlns:r="http://schemas.openxmlformats.org/officeDocument/2006/relationships" xmlns:w="http://schemas.openxmlformats.org/wordprocessingml/2006/main" xmlns:w14="http://schemas.microsoft.com/office/word/2010/wordml" xmlns:w15="http://schemas.microsoft.com/office/word/2012/wordml" xmlns:w16cid="http://schemas.microsoft.com/office/word/2016/wordml/cid" xmlns:w16se="http://schemas.microsoft.com/office/word/2015/wordml/symex" mc:Ignorable="w14 w15 w16se w16cid">
   <w:optimizeForBrowser/>
   <w:allowPNG/>
 </w:webSettings>
@@ -6151,18 +6209,18 @@
 </file>
 
 <file path=customXml/item2.xml><?xml version="1.0" encoding="utf-8"?>
-<p:properties xmlns:p="http://schemas.microsoft.com/office/2006/metadata/properties" xmlns:xsi="http://www.w3.org/2001/XMLSchema-instance" xmlns:pc="http://schemas.microsoft.com/office/infopath/2007/PartnerControls">
-  <documentManagement/>
-</p:properties>
-</file>
-
-<file path=customXml/item3.xml><?xml version="1.0" encoding="utf-8"?>
 <?mso-contentType ?>
 <FormTemplates xmlns="http://schemas.microsoft.com/sharepoint/v3/contenttype/forms">
   <Display>DocumentLibraryForm</Display>
   <Edit>DocumentLibraryForm</Edit>
   <New>DocumentLibraryForm</New>
 </FormTemplates>
+</file>
+
+<file path=customXml/item3.xml><?xml version="1.0" encoding="utf-8"?>
+<p:properties xmlns:p="http://schemas.microsoft.com/office/2006/metadata/properties" xmlns:xsi="http://www.w3.org/2001/XMLSchema-instance" xmlns:pc="http://schemas.microsoft.com/office/infopath/2007/PartnerControls">
+  <documentManagement/>
+</p:properties>
 </file>
 
 <file path=customXml/item4.xml><?xml version="1.0" encoding="utf-8"?>
@@ -6375,18 +6433,18 @@
 </file>
 
 <file path=customXml/itemProps2.xml><?xml version="1.0" encoding="utf-8"?>
-<ds:datastoreItem xmlns:ds="http://schemas.openxmlformats.org/officeDocument/2006/customXml" ds:itemID="{6AF996C6-6230-4C78-A109-E12BD19CC87E}">
+<ds:datastoreItem xmlns:ds="http://schemas.openxmlformats.org/officeDocument/2006/customXml" ds:itemID="{9DDE923A-1165-4195-99A7-C9E9FBCE00F3}">
   <ds:schemaRefs>
-    <ds:schemaRef ds:uri="http://schemas.microsoft.com/office/2006/metadata/properties"/>
-    <ds:schemaRef ds:uri="http://schemas.microsoft.com/office/infopath/2007/PartnerControls"/>
+    <ds:schemaRef ds:uri="http://schemas.microsoft.com/sharepoint/v3/contenttype/forms"/>
   </ds:schemaRefs>
 </ds:datastoreItem>
 </file>
 
 <file path=customXml/itemProps3.xml><?xml version="1.0" encoding="utf-8"?>
-<ds:datastoreItem xmlns:ds="http://schemas.openxmlformats.org/officeDocument/2006/customXml" ds:itemID="{9DDE923A-1165-4195-99A7-C9E9FBCE00F3}">
+<ds:datastoreItem xmlns:ds="http://schemas.openxmlformats.org/officeDocument/2006/customXml" ds:itemID="{6AF996C6-6230-4C78-A109-E12BD19CC87E}">
   <ds:schemaRefs>
-    <ds:schemaRef ds:uri="http://schemas.microsoft.com/sharepoint/v3/contenttype/forms"/>
+    <ds:schemaRef ds:uri="http://schemas.microsoft.com/office/2006/metadata/properties"/>
+    <ds:schemaRef ds:uri="http://schemas.microsoft.com/office/infopath/2007/PartnerControls"/>
   </ds:schemaRefs>
 </ds:datastoreItem>
 </file>
@@ -6411,7 +6469,7 @@
 </file>
 
 <file path=customXml/itemProps5.xml><?xml version="1.0" encoding="utf-8"?>
-<ds:datastoreItem xmlns:ds="http://schemas.openxmlformats.org/officeDocument/2006/customXml" ds:itemID="{4905D6A7-7517-4752-9C01-B6C12B7ADBEC}">
+<ds:datastoreItem xmlns:ds="http://schemas.openxmlformats.org/officeDocument/2006/customXml" ds:itemID="{AB673244-FCA9-4E61-8CE1-A8E28311751D}">
   <ds:schemaRefs>
     <ds:schemaRef ds:uri="http://schemas.openxmlformats.org/officeDocument/2006/bibliography"/>
   </ds:schemaRefs>

</xml_diff>